<commit_message>
[Important] Make decisions to add APC to the transfer risk project/ update draft
</commit_message>
<xml_diff>
--- a/Transfer_Risk.docx
+++ b/Transfer_Risk.docx
@@ -2267,10 +2267,9 @@
         <w:ind w:firstLine="720"/>
         <w:jc w:val="both"/>
         <w:rPr>
-          <w:rFonts w:ascii="Times New Roman" w:eastAsia="Yu Mincho" w:hAnsi="Times New Roman" w:cs="Times New Roman"/>
-          <w:sz w:val="24"/>
-          <w:szCs w:val="24"/>
-          <w:lang w:eastAsia="ja-JP"/>
+          <w:rFonts w:ascii="Times New Roman" w:hAnsi="Times New Roman" w:cs="Times New Roman"/>
+          <w:sz w:val="24"/>
+          <w:szCs w:val="24"/>
         </w:rPr>
       </w:pPr>
       <w:r>
@@ -2453,7 +2452,61 @@
           <w:szCs w:val="24"/>
           <w:lang w:eastAsia="ja-JP"/>
         </w:rPr>
-        <w:t xml:space="preserve"> for transit real-time data were introduced to solve the </w:t>
+        <w:t xml:space="preserve"> for transit real-time data, such as </w:t>
+      </w:r>
+      <w:r>
+        <w:rPr>
+          <w:rFonts w:ascii="Times New Roman" w:eastAsia="Yu Mincho" w:hAnsi="Times New Roman" w:cs="Times New Roman"/>
+          <w:sz w:val="24"/>
+          <w:szCs w:val="24"/>
+          <w:lang w:eastAsia="ja-JP"/>
+        </w:rPr>
+        <w:t>General Transit Feed Specification (</w:t>
+      </w:r>
+      <w:r>
+        <w:rPr>
+          <w:rFonts w:ascii="Times New Roman" w:eastAsia="Yu Mincho" w:hAnsi="Times New Roman" w:cs="Times New Roman"/>
+          <w:sz w:val="24"/>
+          <w:szCs w:val="24"/>
+          <w:lang w:eastAsia="ja-JP"/>
+        </w:rPr>
+        <w:t>GTFS</w:t>
+      </w:r>
+      <w:r>
+        <w:rPr>
+          <w:rFonts w:ascii="Times New Roman" w:eastAsia="Yu Mincho" w:hAnsi="Times New Roman" w:cs="Times New Roman"/>
+          <w:sz w:val="24"/>
+          <w:szCs w:val="24"/>
+          <w:lang w:eastAsia="ja-JP"/>
+        </w:rPr>
+        <w:t>)</w:t>
+      </w:r>
+      <w:r>
+        <w:rPr>
+          <w:rFonts w:ascii="Times New Roman" w:eastAsia="Yu Mincho" w:hAnsi="Times New Roman" w:cs="Times New Roman"/>
+          <w:sz w:val="24"/>
+          <w:szCs w:val="24"/>
+          <w:lang w:eastAsia="ja-JP"/>
+        </w:rPr>
+        <w:t xml:space="preserve"> and Service Interface for Real Time Information (SIRI)</w:t>
+      </w:r>
+      <w:r>
+        <w:rPr>
+          <w:rFonts w:ascii="Times New Roman" w:eastAsia="Yu Mincho" w:hAnsi="Times New Roman" w:cs="Times New Roman"/>
+          <w:sz w:val="24"/>
+          <w:szCs w:val="24"/>
+          <w:lang w:eastAsia="ja-JP"/>
+        </w:rPr>
+        <w:t>,</w:t>
+      </w:r>
+      <w:r>
+        <w:rPr>
+          <w:rFonts w:ascii="Times New Roman" w:eastAsia="Yu Mincho" w:hAnsi="Times New Roman" w:cs="Times New Roman"/>
+          <w:sz w:val="24"/>
+          <w:szCs w:val="24"/>
+          <w:lang w:eastAsia="ja-JP"/>
+        </w:rPr>
+        <w:t xml:space="preserve"> were introduced to solve the </w:t>
       </w:r>
       <w:r>
         <w:rPr>
@@ -2480,66 +2533,82 @@
         <w:ind w:firstLine="720"/>
         <w:jc w:val="both"/>
         <w:rPr>
-          <w:rFonts w:ascii="Times New Roman" w:eastAsia="Yu Mincho" w:hAnsi="Times New Roman" w:cs="Times New Roman"/>
-          <w:sz w:val="24"/>
-          <w:szCs w:val="24"/>
-          <w:lang w:eastAsia="ja-JP"/>
-        </w:rPr>
-      </w:pPr>
-      <w:r>
-        <w:rPr>
-          <w:rFonts w:ascii="Times New Roman" w:eastAsia="Yu Mincho" w:hAnsi="Times New Roman" w:cs="Times New Roman"/>
-          <w:sz w:val="24"/>
-          <w:szCs w:val="24"/>
-          <w:lang w:eastAsia="ja-JP"/>
-        </w:rPr>
-        <w:t xml:space="preserve">General Transit Feed Specification (GTFS) </w:t>
-      </w:r>
-      <w:r>
-        <w:rPr>
-          <w:rFonts w:ascii="Times New Roman" w:eastAsia="Yu Mincho" w:hAnsi="Times New Roman" w:cs="Times New Roman"/>
-          <w:sz w:val="24"/>
-          <w:szCs w:val="24"/>
-          <w:lang w:eastAsia="ja-JP"/>
-        </w:rPr>
-        <w:t xml:space="preserve">is a combination of two data </w:t>
-      </w:r>
-      <w:r>
-        <w:rPr>
-          <w:rFonts w:ascii="Times New Roman" w:eastAsia="Yu Mincho" w:hAnsi="Times New Roman" w:cs="Times New Roman"/>
-          <w:sz w:val="24"/>
-          <w:szCs w:val="24"/>
-          <w:lang w:eastAsia="ja-JP"/>
-        </w:rPr>
-        <w:t>standards</w:t>
-      </w:r>
-      <w:r>
-        <w:rPr>
-          <w:rFonts w:ascii="Times New Roman" w:eastAsia="Yu Mincho" w:hAnsi="Times New Roman" w:cs="Times New Roman"/>
-          <w:sz w:val="24"/>
-          <w:szCs w:val="24"/>
-          <w:lang w:eastAsia="ja-JP"/>
-        </w:rPr>
-        <w:t xml:space="preserve"> defined by Google: GTFS static and GTFS real-time expansion. GTFS static, also named static transit, reports the schedule data of a public transportation system. GTFS static is now the </w:t>
-      </w:r>
-      <w:r>
-        <w:rPr>
-          <w:rFonts w:ascii="Times New Roman" w:eastAsia="Yu Mincho" w:hAnsi="Times New Roman" w:cs="Times New Roman"/>
-          <w:i/>
-          <w:sz w:val="24"/>
-          <w:szCs w:val="24"/>
-          <w:lang w:eastAsia="ja-JP"/>
-        </w:rPr>
-        <w:t>de facto</w:t>
-      </w:r>
-      <w:r>
-        <w:rPr>
-          <w:rFonts w:ascii="Times New Roman" w:eastAsia="Yu Mincho" w:hAnsi="Times New Roman" w:cs="Times New Roman"/>
-          <w:sz w:val="24"/>
-          <w:szCs w:val="24"/>
-          <w:lang w:eastAsia="ja-JP"/>
-        </w:rPr>
-        <w:t xml:space="preserve"> standard for public transportation schedules and associated geographic information </w:t>
+          <w:rFonts w:ascii="Times New Roman" w:hAnsi="Times New Roman" w:cs="Times New Roman"/>
+          <w:sz w:val="24"/>
+          <w:szCs w:val="24"/>
+        </w:rPr>
+      </w:pPr>
+      <w:r>
+        <w:rPr>
+          <w:rFonts w:ascii="Times New Roman" w:eastAsia="Yu Mincho" w:hAnsi="Times New Roman" w:cs="Times New Roman"/>
+          <w:sz w:val="24"/>
+          <w:szCs w:val="24"/>
+          <w:lang w:eastAsia="ja-JP"/>
+        </w:rPr>
+        <w:t>Moreover,</w:t>
+      </w:r>
+      <w:r>
+        <w:rPr>
+          <w:rFonts w:ascii="Times New Roman" w:eastAsia="Yu Mincho" w:hAnsi="Times New Roman" w:cs="Times New Roman"/>
+          <w:sz w:val="24"/>
+          <w:szCs w:val="24"/>
+          <w:lang w:eastAsia="ja-JP"/>
+        </w:rPr>
+        <w:t xml:space="preserve"> besides AVL data,</w:t>
+      </w:r>
+      <w:r>
+        <w:rPr>
+          <w:rFonts w:ascii="Times New Roman" w:eastAsia="Yu Mincho" w:hAnsi="Times New Roman" w:cs="Times New Roman"/>
+          <w:sz w:val="24"/>
+          <w:szCs w:val="24"/>
+          <w:lang w:eastAsia="ja-JP"/>
+        </w:rPr>
+        <w:t xml:space="preserve"> s</w:t>
+      </w:r>
+      <w:r>
+        <w:rPr>
+          <w:rFonts w:ascii="Times New Roman" w:eastAsia="Yu Mincho" w:hAnsi="Times New Roman" w:cs="Times New Roman"/>
+          <w:sz w:val="24"/>
+          <w:szCs w:val="24"/>
+          <w:lang w:eastAsia="ja-JP"/>
+        </w:rPr>
+        <w:t xml:space="preserve">ome studies </w:t>
+      </w:r>
+      <w:r>
+        <w:rPr>
+          <w:rFonts w:ascii="Times New Roman" w:eastAsia="Yu Mincho" w:hAnsi="Times New Roman" w:cs="Times New Roman"/>
+          <w:sz w:val="24"/>
+          <w:szCs w:val="24"/>
+          <w:lang w:eastAsia="ja-JP"/>
+        </w:rPr>
+        <w:t xml:space="preserve">also </w:t>
+      </w:r>
+      <w:r>
+        <w:rPr>
+          <w:rFonts w:ascii="Times New Roman" w:eastAsia="Yu Mincho" w:hAnsi="Times New Roman" w:cs="Times New Roman"/>
+          <w:sz w:val="24"/>
+          <w:szCs w:val="24"/>
+          <w:lang w:eastAsia="ja-JP"/>
+        </w:rPr>
+        <w:t>used automatically generated user-based data like smart card data</w:t>
+      </w:r>
+      <w:r>
+        <w:rPr>
+          <w:rFonts w:ascii="Times New Roman" w:eastAsia="Yu Mincho" w:hAnsi="Times New Roman" w:cs="Times New Roman"/>
+          <w:sz w:val="24"/>
+          <w:szCs w:val="24"/>
+          <w:lang w:eastAsia="ja-JP"/>
+        </w:rPr>
+        <w:t xml:space="preserve"> to study transfers in the public transit systems</w:t>
+      </w:r>
+      <w:r>
+        <w:rPr>
+          <w:rFonts w:ascii="Times New Roman" w:eastAsia="Yu Mincho" w:hAnsi="Times New Roman" w:cs="Times New Roman"/>
+          <w:sz w:val="24"/>
+          <w:szCs w:val="24"/>
+          <w:lang w:eastAsia="ja-JP"/>
+        </w:rPr>
+        <w:t xml:space="preserve"> </w:t>
       </w:r>
       <w:r>
         <w:rPr>
@@ -2557,7 +2626,7 @@
           <w:szCs w:val="24"/>
           <w:lang w:eastAsia="ja-JP"/>
         </w:rPr>
-        <w:instrText>ADDIN CSL_CITATION {"citationItems":[{"id":"ITEM-1","itemData":{"URL":"https://developers.google.com/transit/gtfs/","abstract":"GTFS Static Overview","accessed":{"date-parts":[["2018","3","8"]]},"author":[{"dropping-particle":"","family":"Google Developers","given":"","non-dropping-particle":"","parse-names":false,"suffix":""}],"id":"ITEM-1","issued":{"date-parts":[["2016"]]},"title":"GTFS Static Overview | Static Transit | Google Developers","type":"webpage"},"uris":["http://www.mendeley.com/documents/?uuid=850ac14c-25d7-4766-85ba-214da18b97ce"]}],"mendeley":{"formattedCitation":"(Google Developers, 2016)","plainTextFormattedCitation":"(Google Developers, 2016)","previouslyFormattedCitation":"(Google Developers, 2016)"},"properties":{"noteIndex":0},"schema":"https://github.com/citation-style-language/schema/raw/master/csl-citation.json"}</w:instrText>
+        <w:instrText>ADDIN CSL_CITATION {"citationItems":[{"id":"ITEM-1","itemData":{"ISSN":"2352-1465","author":[{"dropping-particle":"","family":"Nishiuchi","given":"Hiroaki","non-dropping-particle":"","parse-names":false,"suffix":""},{"dropping-particle":"","family":"Todoroki","given":"Tomoyuki","non-dropping-particle":"","parse-names":false,"suffix":""},{"dropping-particle":"","family":"Kishi","given":"Yusuke","non-dropping-particle":"","parse-names":false,"suffix":""}],"container-title":"Transportation Research Procedia","id":"ITEM-1","issued":{"date-parts":[["2015"]]},"page":"391-401","publisher":"Elsevier","title":"A Fundamental Study on Evaluation of Public Transport Transfer Nodes by Data Envelop Analysis Approach Using Smart Card Data","type":"article-journal","volume":"6"},"uris":["http://www.mendeley.com/documents/?uuid=b0bd92c8-112a-4928-bf43-48246e234238"]},{"id":"ITEM-2","itemData":{"ISSN":"0361-1981","author":[{"dropping-particle":"","family":"Jang","given":"Wonjae","non-dropping-particle":"","parse-names":false,"suffix":""}],"container-title":"Transportation Research Record: Journal of the Transportation Research Board","id":"ITEM-2","issue":"2144","issued":{"date-parts":[["2010"]]},"page":"142-149","publisher":"Transportation Research Board of the National Academies","title":"Travel time and transfer analysis using transit smart card data","type":"article-journal"},"uris":["http://www.mendeley.com/documents/?uuid=59a1f60b-20f3-4652-aa52-6f439b1a2472"]}],"mendeley":{"formattedCitation":"(Jang, 2010; Nishiuchi et al., 2015)","plainTextFormattedCitation":"(Jang, 2010; Nishiuchi et al., 2015)","previouslyFormattedCitation":"(Jang, 2010; Nishiuchi et al., 2015)"},"properties":{"noteIndex":0},"schema":"https://github.com/citation-style-language/schema/raw/master/csl-citation.json"}</w:instrText>
       </w:r>
       <w:r>
         <w:rPr>
@@ -2576,7 +2645,7 @@
           <w:szCs w:val="24"/>
           <w:lang w:eastAsia="ja-JP"/>
         </w:rPr>
-        <w:t>(Google Developers, 2016)</w:t>
+        <w:t>(Jang, 2010; Nishiuchi et al., 2015)</w:t>
       </w:r>
       <w:r>
         <w:rPr>
@@ -2594,16 +2663,63 @@
           <w:szCs w:val="24"/>
           <w:lang w:eastAsia="ja-JP"/>
         </w:rPr>
-        <w:t>. PT system administrations are encouraged to share their GTFS static publicly, regularly, and precisely</w:t>
-      </w:r>
-      <w:r>
-        <w:rPr>
-          <w:rFonts w:ascii="Times New Roman" w:eastAsia="Yu Mincho" w:hAnsi="Times New Roman" w:cs="Times New Roman"/>
-          <w:sz w:val="24"/>
-          <w:szCs w:val="24"/>
-          <w:lang w:eastAsia="ja-JP"/>
-        </w:rPr>
-        <w:t>.</w:t>
+        <w:t xml:space="preserve">. </w:t>
+      </w:r>
+      <w:r>
+        <w:rPr>
+          <w:rFonts w:ascii="Times New Roman" w:eastAsia="Yu Mincho" w:hAnsi="Times New Roman" w:cs="Times New Roman"/>
+          <w:sz w:val="24"/>
+          <w:szCs w:val="24"/>
+          <w:lang w:eastAsia="ja-JP"/>
+        </w:rPr>
+        <w:fldChar w:fldCharType="begin" w:fldLock="1"/>
+      </w:r>
+      <w:r>
+        <w:rPr>
+          <w:rFonts w:ascii="Times New Roman" w:eastAsia="Yu Mincho" w:hAnsi="Times New Roman" w:cs="Times New Roman"/>
+          <w:sz w:val="24"/>
+          <w:szCs w:val="24"/>
+          <w:lang w:eastAsia="ja-JP"/>
+        </w:rPr>
+        <w:instrText>ADDIN CSL_CITATION {"citationItems":[{"id":"ITEM-1","itemData":{"ISSN":"0361-1981","author":[{"dropping-particle":"","family":"Jang","given":"Wonjae","non-dropping-particle":"","parse-names":false,"suffix":""}],"container-title":"Transportation Research Record: Journal of the Transportation Research Board","id":"ITEM-1","issue":"2144","issued":{"date-parts":[["2010"]]},"page":"142-149","publisher":"Transportation Research Board of the National Academies","title":"Travel time and transfer analysis using transit smart card data","type":"article-journal"},"uris":["http://www.mendeley.com/documents/?uuid=59a1f60b-20f3-4652-aa52-6f439b1a2472"]}],"mendeley":{"formattedCitation":"(Jang, 2010)","manualFormatting":"Jang (2010)","plainTextFormattedCitation":"(Jang, 2010)","previouslyFormattedCitation":"(Jang, 2010)"},"properties":{"noteIndex":0},"schema":"https://github.com/citation-style-language/schema/raw/master/csl-citation.json"}</w:instrText>
+      </w:r>
+      <w:r>
+        <w:rPr>
+          <w:rFonts w:ascii="Times New Roman" w:eastAsia="Yu Mincho" w:hAnsi="Times New Roman" w:cs="Times New Roman"/>
+          <w:sz w:val="24"/>
+          <w:szCs w:val="24"/>
+          <w:lang w:eastAsia="ja-JP"/>
+        </w:rPr>
+        <w:fldChar w:fldCharType="separate"/>
+      </w:r>
+      <w:r>
+        <w:rPr>
+          <w:rFonts w:ascii="Times New Roman" w:eastAsia="Yu Mincho" w:hAnsi="Times New Roman" w:cs="Times New Roman"/>
+          <w:noProof/>
+          <w:sz w:val="24"/>
+          <w:szCs w:val="24"/>
+          <w:lang w:eastAsia="ja-JP"/>
+        </w:rPr>
+        <w:t>Jang (</w:t>
+      </w:r>
+      <w:r>
+        <w:rPr>
+          <w:rFonts w:ascii="Times New Roman" w:eastAsia="Yu Mincho" w:hAnsi="Times New Roman" w:cs="Times New Roman"/>
+          <w:noProof/>
+          <w:sz w:val="24"/>
+          <w:szCs w:val="24"/>
+          <w:lang w:eastAsia="ja-JP"/>
+        </w:rPr>
+        <w:t>2010)</w:t>
+      </w:r>
+      <w:r>
+        <w:rPr>
+          <w:rFonts w:ascii="Times New Roman" w:eastAsia="Yu Mincho" w:hAnsi="Times New Roman" w:cs="Times New Roman"/>
+          <w:sz w:val="24"/>
+          <w:szCs w:val="24"/>
+          <w:lang w:eastAsia="ja-JP"/>
+        </w:rPr>
+        <w:fldChar w:fldCharType="end"/>
       </w:r>
       <w:r>
         <w:rPr>
@@ -2621,29 +2737,49 @@
           <w:szCs w:val="24"/>
           <w:lang w:eastAsia="ja-JP"/>
         </w:rPr>
-        <w:t>M</w:t>
-      </w:r>
-      <w:r>
-        <w:rPr>
-          <w:rFonts w:ascii="Times New Roman" w:eastAsia="Yu Mincho" w:hAnsi="Times New Roman" w:cs="Times New Roman"/>
-          <w:sz w:val="24"/>
-          <w:szCs w:val="24"/>
-          <w:lang w:eastAsia="ja-JP"/>
-        </w:rPr>
-        <w:t xml:space="preserve">any of them are sharing their data: this is not limited to large transit authorities such as the Metropolitan Transportation Authority (MTA) in New York City. Already by 2010, almost 85% of transit miles traveled in the U.S were covered by open data published by transit </w:t>
-      </w:r>
-      <w:r>
-        <w:rPr>
-          <w:rFonts w:ascii="Times New Roman" w:eastAsia="Yu Mincho" w:hAnsi="Times New Roman" w:cs="Times New Roman"/>
-          <w:sz w:val="24"/>
-          <w:szCs w:val="24"/>
-          <w:lang w:eastAsia="ja-JP"/>
-        </w:rPr>
-        <w:t>authorities</w:t>
-      </w:r>
-      <w:r>
-        <w:rPr>
-          <w:rFonts w:ascii="Times New Roman" w:eastAsia="Yu Mincho" w:hAnsi="Times New Roman" w:cs="Times New Roman"/>
+        <w:t xml:space="preserve">attempted to examine the smart card data potential for transportation planning, especially travel and transfer analysis. </w:t>
+      </w:r>
+      <w:r>
+        <w:rPr>
+          <w:rFonts w:ascii="Times New Roman" w:eastAsia="Yu Mincho" w:hAnsi="Times New Roman" w:cs="Times New Roman"/>
+          <w:sz w:val="24"/>
+          <w:szCs w:val="24"/>
+          <w:lang w:eastAsia="ja-JP"/>
+        </w:rPr>
+        <w:fldChar w:fldCharType="begin" w:fldLock="1"/>
+      </w:r>
+      <w:r>
+        <w:rPr>
+          <w:rFonts w:ascii="Times New Roman" w:eastAsia="Yu Mincho" w:hAnsi="Times New Roman" w:cs="Times New Roman"/>
+          <w:sz w:val="24"/>
+          <w:szCs w:val="24"/>
+          <w:lang w:eastAsia="ja-JP"/>
+        </w:rPr>
+        <w:instrText>ADDIN CSL_CITATION {"citationItems":[{"id":"ITEM-1","itemData":{"ISSN":"2352-1465","author":[{"dropping-particle":"","family":"Nishiuchi","given":"Hiroaki","non-dropping-particle":"","parse-names":false,"suffix":""},{"dropping-particle":"","family":"Todoroki","given":"Tomoyuki","non-dropping-particle":"","parse-names":false,"suffix":""},{"dropping-particle":"","family":"Kishi","given":"Yusuke","non-dropping-particle":"","parse-names":false,"suffix":""}],"container-title":"Transportation Research Procedia","id":"ITEM-1","issued":{"date-parts":[["2015"]]},"page":"391-401","publisher":"Elsevier","title":"A Fundamental Study on Evaluation of Public Transport Transfer Nodes by Data Envelop Analysis Approach Using Smart Card Data","type":"article-journal","volume":"6"},"uris":["http://www.mendeley.com/documents/?uuid=b0bd92c8-112a-4928-bf43-48246e234238"]}],"mendeley":{"formattedCitation":"(Nishiuchi et al., 2015)","manualFormatting":"Nishiuchi et al. (2015)","plainTextFormattedCitation":"(Nishiuchi et al., 2015)","previouslyFormattedCitation":"(Nishiuchi et al., 2015)"},"properties":{"noteIndex":0},"schema":"https://github.com/citation-style-language/schema/raw/master/csl-citation.json"}</w:instrText>
+      </w:r>
+      <w:r>
+        <w:rPr>
+          <w:rFonts w:ascii="Times New Roman" w:eastAsia="Yu Mincho" w:hAnsi="Times New Roman" w:cs="Times New Roman"/>
+          <w:sz w:val="24"/>
+          <w:szCs w:val="24"/>
+          <w:lang w:eastAsia="ja-JP"/>
+        </w:rPr>
+        <w:fldChar w:fldCharType="separate"/>
+      </w:r>
+      <w:r>
+        <w:rPr>
+          <w:rFonts w:ascii="Times New Roman" w:eastAsia="Yu Mincho" w:hAnsi="Times New Roman" w:cs="Times New Roman"/>
+          <w:noProof/>
+          <w:sz w:val="24"/>
+          <w:szCs w:val="24"/>
+          <w:lang w:eastAsia="ja-JP"/>
+        </w:rPr>
+        <w:t>Nishiuchi et al.</w:t>
+      </w:r>
+      <w:r>
+        <w:rPr>
+          <w:rFonts w:ascii="Times New Roman" w:eastAsia="Yu Mincho" w:hAnsi="Times New Roman" w:cs="Times New Roman"/>
+          <w:noProof/>
           <w:sz w:val="24"/>
           <w:szCs w:val="24"/>
           <w:lang w:eastAsia="ja-JP"/>
@@ -2653,39 +2789,22 @@
       <w:r>
         <w:rPr>
           <w:rFonts w:ascii="Times New Roman" w:eastAsia="Yu Mincho" w:hAnsi="Times New Roman" w:cs="Times New Roman"/>
-          <w:sz w:val="24"/>
-          <w:szCs w:val="24"/>
-          <w:lang w:eastAsia="ja-JP"/>
-        </w:rPr>
-        <w:fldChar w:fldCharType="begin" w:fldLock="1"/>
-      </w:r>
-      <w:r>
-        <w:rPr>
-          <w:rFonts w:ascii="Times New Roman" w:eastAsia="Yu Mincho" w:hAnsi="Times New Roman" w:cs="Times New Roman"/>
-          <w:sz w:val="24"/>
-          <w:szCs w:val="24"/>
-          <w:lang w:eastAsia="ja-JP"/>
-        </w:rPr>
-        <w:instrText>ADDIN CSL_CITATION {"citationItems":[{"id":"ITEM-1","itemData":{"author":[{"dropping-particle":"","family":"Antrim","given":"Aaron","non-dropping-particle":"","parse-names":false,"suffix":""},{"dropping-particle":"","family":"Barbeau","given":"Sean J","non-dropping-particle":"","parse-names":false,"suffix":""}],"container-title":"Location-Aware Information Systems Laboratory at the University of South Florida","id":"ITEM-1","issued":{"date-parts":[["2013"]]},"title":"The many uses of GTFS data–opening the door to transit and multimodal applications","type":"article-journal","volume":"4"},"uris":["http://www.mendeley.com/documents/?uuid=f293d311-b0a2-4f4f-9720-1996e8da5a11"]}],"mendeley":{"formattedCitation":"(Antrim &amp; Barbeau, 2013)","plainTextFormattedCitation":"(Antrim &amp; Barbeau, 2013)","previouslyFormattedCitation":"(Antrim &amp; Barbeau, 2013)"},"properties":{"noteIndex":0},"schema":"https://github.com/citation-style-language/schema/raw/master/csl-citation.json"}</w:instrText>
-      </w:r>
-      <w:r>
-        <w:rPr>
-          <w:rFonts w:ascii="Times New Roman" w:eastAsia="Yu Mincho" w:hAnsi="Times New Roman" w:cs="Times New Roman"/>
-          <w:sz w:val="24"/>
-          <w:szCs w:val="24"/>
-          <w:lang w:eastAsia="ja-JP"/>
-        </w:rPr>
-        <w:fldChar w:fldCharType="separate"/>
-      </w:r>
-      <w:r>
-        <w:rPr>
-          <w:rFonts w:ascii="Times New Roman" w:eastAsia="Yu Mincho" w:hAnsi="Times New Roman" w:cs="Times New Roman"/>
-          <w:noProof/>
-          <w:sz w:val="24"/>
-          <w:szCs w:val="24"/>
-          <w:lang w:eastAsia="ja-JP"/>
-        </w:rPr>
-        <w:t>(Antrim &amp; Barbeau, 2013)</w:t>
+          <w:noProof/>
+          <w:sz w:val="24"/>
+          <w:szCs w:val="24"/>
+          <w:lang w:eastAsia="ja-JP"/>
+        </w:rPr>
+        <w:t>(</w:t>
+      </w:r>
+      <w:r>
+        <w:rPr>
+          <w:rFonts w:ascii="Times New Roman" w:eastAsia="Yu Mincho" w:hAnsi="Times New Roman" w:cs="Times New Roman"/>
+          <w:noProof/>
+          <w:sz w:val="24"/>
+          <w:szCs w:val="24"/>
+          <w:lang w:eastAsia="ja-JP"/>
+        </w:rPr>
+        <w:t>2015)</w:t>
       </w:r>
       <w:r>
         <w:rPr>
@@ -2703,102 +2822,43 @@
           <w:szCs w:val="24"/>
           <w:lang w:eastAsia="ja-JP"/>
         </w:rPr>
-        <w:t>.</w:t>
-      </w:r>
-    </w:p>
-    <w:p>
-      <w:pPr>
-        <w:spacing w:line="240" w:lineRule="auto"/>
-        <w:ind w:firstLine="720"/>
-        <w:jc w:val="both"/>
-        <w:rPr>
-          <w:rFonts w:ascii="Times New Roman" w:eastAsia="Yu Mincho" w:hAnsi="Times New Roman" w:cs="Times New Roman"/>
-          <w:sz w:val="24"/>
-          <w:szCs w:val="24"/>
-          <w:lang w:eastAsia="ja-JP"/>
-        </w:rPr>
-      </w:pPr>
-      <w:r>
-        <w:rPr>
-          <w:rFonts w:ascii="Times New Roman" w:eastAsia="Yu Mincho" w:hAnsi="Times New Roman" w:cs="Times New Roman"/>
-          <w:sz w:val="24"/>
-          <w:szCs w:val="24"/>
-          <w:lang w:eastAsia="ja-JP"/>
-        </w:rPr>
-        <w:t xml:space="preserve">Beyond scheduled data, </w:t>
-      </w:r>
-      <w:r>
-        <w:rPr>
-          <w:rFonts w:ascii="Times New Roman" w:eastAsia="Yu Mincho" w:hAnsi="Times New Roman" w:cs="Times New Roman"/>
-          <w:sz w:val="24"/>
-          <w:szCs w:val="24"/>
-          <w:lang w:eastAsia="ja-JP"/>
-        </w:rPr>
-        <w:t xml:space="preserve">GTFS real-time </w:t>
-      </w:r>
-      <w:r>
-        <w:rPr>
-          <w:rFonts w:ascii="Times New Roman" w:eastAsia="Yu Mincho" w:hAnsi="Times New Roman" w:cs="Times New Roman"/>
-          <w:sz w:val="24"/>
-          <w:szCs w:val="24"/>
-          <w:lang w:eastAsia="ja-JP"/>
-        </w:rPr>
-        <w:t>expansion</w:t>
-      </w:r>
-      <w:r>
-        <w:rPr>
-          <w:rFonts w:ascii="Times New Roman" w:eastAsia="Yu Mincho" w:hAnsi="Times New Roman" w:cs="Times New Roman"/>
-          <w:sz w:val="24"/>
-          <w:szCs w:val="24"/>
-          <w:lang w:eastAsia="ja-JP"/>
-        </w:rPr>
-        <w:t xml:space="preserve"> provides frequently updated vehicle location data. GTFS real-time includes two components: buses’ location real-time data and the trip updates, which contains vehicles’ arrival and departure time at every sequential stop. Moreover, the temporal resolution can be as high as 1 min </w:t>
-      </w:r>
-      <w:r>
-        <w:rPr>
-          <w:rFonts w:ascii="Times New Roman" w:eastAsia="Yu Mincho" w:hAnsi="Times New Roman" w:cs="Times New Roman"/>
-          <w:sz w:val="24"/>
-          <w:szCs w:val="24"/>
-          <w:lang w:eastAsia="ja-JP"/>
-        </w:rPr>
-        <w:fldChar w:fldCharType="begin" w:fldLock="1"/>
-      </w:r>
-      <w:r>
-        <w:rPr>
-          <w:rFonts w:ascii="Times New Roman" w:eastAsia="Yu Mincho" w:hAnsi="Times New Roman" w:cs="Times New Roman"/>
-          <w:sz w:val="24"/>
-          <w:szCs w:val="24"/>
-          <w:lang w:eastAsia="ja-JP"/>
-        </w:rPr>
-        <w:instrText>ADDIN CSL_CITATION {"citationItems":[{"id":"ITEM-1","itemData":{"ISSN":"0198-9715","author":[{"dropping-particle":"","family":"Kujala","given":"Rainer","non-dropping-particle":"","parse-names":false,"suffix":""},{"dropping-particle":"","family":"Weckström","given":"Christoffer","non-dropping-particle":"","parse-names":false,"suffix":""},{"dropping-particle":"","family":"Mladenović","given":"Miloš N","non-dropping-particle":"","parse-names":false,"suffix":""},{"dropping-particle":"","family":"Saramäki","given":"Jari","non-dropping-particle":"","parse-names":false,"suffix":""}],"container-title":"Computers, Environment and Urban Systems","id":"ITEM-1","issued":{"date-parts":[["2018"]]},"page":"41-54","publisher":"Elsevier","title":"Travel times and transfers in public transport: Comprehensive accessibility analysis based on Pareto-optimal journeys","type":"article-journal","volume":"67"},"uris":["http://www.mendeley.com/documents/?uuid=58b58419-7db3-4c7b-9c8a-8b7fff6f4a29"]}],"mendeley":{"formattedCitation":"(Kujala, Weckström, Mladenović, &amp; Saramäki, 2018)","plainTextFormattedCitation":"(Kujala, Weckström, Mladenović, &amp; Saramäki, 2018)","previouslyFormattedCitation":"(Kujala, Weckström, Mladenović, &amp; Saramäki, 2018)"},"properties":{"noteIndex":0},"schema":"https://github.com/citation-style-language/schema/raw/master/csl-citation.json"}</w:instrText>
-      </w:r>
-      <w:r>
-        <w:rPr>
-          <w:rFonts w:ascii="Times New Roman" w:eastAsia="Yu Mincho" w:hAnsi="Times New Roman" w:cs="Times New Roman"/>
-          <w:sz w:val="24"/>
-          <w:szCs w:val="24"/>
-          <w:lang w:eastAsia="ja-JP"/>
-        </w:rPr>
-        <w:fldChar w:fldCharType="separate"/>
-      </w:r>
-      <w:r>
-        <w:rPr>
-          <w:rFonts w:ascii="Times New Roman" w:eastAsia="Yu Mincho" w:hAnsi="Times New Roman" w:cs="Times New Roman"/>
-          <w:noProof/>
-          <w:sz w:val="24"/>
-          <w:szCs w:val="24"/>
-          <w:lang w:eastAsia="ja-JP"/>
-        </w:rPr>
-        <w:t>(Kujala, Weckström, Mladenović, &amp; Saramäki, 2018)</w:t>
-      </w:r>
-      <w:r>
-        <w:rPr>
-          <w:rFonts w:ascii="Times New Roman" w:eastAsia="Yu Mincho" w:hAnsi="Times New Roman" w:cs="Times New Roman"/>
-          <w:sz w:val="24"/>
-          <w:szCs w:val="24"/>
-          <w:lang w:eastAsia="ja-JP"/>
-        </w:rPr>
-        <w:fldChar w:fldCharType="end"/>
+        <w:t xml:space="preserve"> </w:t>
+      </w:r>
+      <w:r>
+        <w:rPr>
+          <w:rFonts w:ascii="Times New Roman" w:eastAsia="Yu Mincho" w:hAnsi="Times New Roman" w:cs="Times New Roman"/>
+          <w:sz w:val="24"/>
+          <w:szCs w:val="24"/>
+          <w:lang w:eastAsia="ja-JP"/>
+        </w:rPr>
+        <w:t xml:space="preserve">used DESUCA smart cards data to measure the transfer efficiency in Kochi city, Japan. An advantage of smart card data is that it is linked to humans not vehicles. A disadvantage is limited availability compared to </w:t>
+      </w:r>
+      <w:r>
+        <w:rPr>
+          <w:rFonts w:ascii="Times New Roman" w:eastAsia="Yu Mincho" w:hAnsi="Times New Roman" w:cs="Times New Roman"/>
+          <w:sz w:val="24"/>
+          <w:szCs w:val="24"/>
+          <w:lang w:eastAsia="ja-JP"/>
+        </w:rPr>
+        <w:t>the open</w:t>
+      </w:r>
+      <w:r>
+        <w:rPr>
+          <w:rFonts w:ascii="Times New Roman" w:eastAsia="Yu Mincho" w:hAnsi="Times New Roman" w:cs="Times New Roman"/>
+          <w:sz w:val="24"/>
+          <w:szCs w:val="24"/>
+          <w:lang w:eastAsia="ja-JP"/>
+        </w:rPr>
+        <w:t xml:space="preserve"> data</w:t>
+      </w:r>
+      <w:r>
+        <w:rPr>
+          <w:rFonts w:ascii="Times New Roman" w:eastAsia="Yu Mincho" w:hAnsi="Times New Roman" w:cs="Times New Roman"/>
+          <w:sz w:val="24"/>
+          <w:szCs w:val="24"/>
+          <w:lang w:eastAsia="ja-JP"/>
+        </w:rPr>
+        <w:t xml:space="preserve"> such as GTFS</w:t>
       </w:r>
       <w:r>
         <w:rPr>
@@ -2808,424 +2868,6 @@
           <w:lang w:eastAsia="ja-JP"/>
         </w:rPr>
         <w:t xml:space="preserve">. </w:t>
-      </w:r>
-    </w:p>
-    <w:p>
-      <w:pPr>
-        <w:spacing w:line="240" w:lineRule="auto"/>
-        <w:ind w:firstLine="720"/>
-        <w:jc w:val="both"/>
-        <w:rPr>
-          <w:rFonts w:ascii="Times New Roman" w:hAnsi="Times New Roman" w:cs="Times New Roman"/>
-          <w:sz w:val="24"/>
-          <w:szCs w:val="24"/>
-        </w:rPr>
-      </w:pPr>
-      <w:r>
-        <w:rPr>
-          <w:rFonts w:ascii="Times New Roman" w:eastAsia="Yu Mincho" w:hAnsi="Times New Roman" w:cs="Times New Roman"/>
-          <w:sz w:val="24"/>
-          <w:szCs w:val="24"/>
-          <w:lang w:eastAsia="ja-JP"/>
-        </w:rPr>
-        <w:t xml:space="preserve">GTFS overcomes the disadvantages of </w:t>
-      </w:r>
-      <w:r>
-        <w:rPr>
-          <w:rFonts w:ascii="Times New Roman" w:eastAsia="Yu Mincho" w:hAnsi="Times New Roman" w:cs="Times New Roman"/>
-          <w:sz w:val="24"/>
-          <w:szCs w:val="24"/>
-          <w:lang w:eastAsia="ja-JP"/>
-        </w:rPr>
-        <w:t xml:space="preserve">both </w:t>
-      </w:r>
-      <w:r>
-        <w:rPr>
-          <w:rFonts w:ascii="Times New Roman" w:eastAsia="Yu Mincho" w:hAnsi="Times New Roman" w:cs="Times New Roman"/>
-          <w:sz w:val="24"/>
-          <w:szCs w:val="24"/>
-          <w:lang w:eastAsia="ja-JP"/>
-        </w:rPr>
-        <w:t>traditional data</w:t>
-      </w:r>
-      <w:r>
-        <w:rPr>
-          <w:rFonts w:ascii="Times New Roman" w:eastAsia="Yu Mincho" w:hAnsi="Times New Roman" w:cs="Times New Roman"/>
-          <w:sz w:val="24"/>
-          <w:szCs w:val="24"/>
-          <w:lang w:eastAsia="ja-JP"/>
-        </w:rPr>
-        <w:t xml:space="preserve"> and </w:t>
-      </w:r>
-      <w:r>
-        <w:rPr>
-          <w:rFonts w:ascii="Times New Roman" w:eastAsia="Yu Mincho" w:hAnsi="Times New Roman" w:cs="Times New Roman"/>
-          <w:sz w:val="24"/>
-          <w:szCs w:val="24"/>
-          <w:lang w:eastAsia="ja-JP"/>
-        </w:rPr>
-        <w:t>unclean</w:t>
-      </w:r>
-      <w:r>
-        <w:rPr>
-          <w:rFonts w:ascii="Times New Roman" w:eastAsia="Yu Mincho" w:hAnsi="Times New Roman" w:cs="Times New Roman"/>
-          <w:sz w:val="24"/>
-          <w:szCs w:val="24"/>
-          <w:lang w:eastAsia="ja-JP"/>
-        </w:rPr>
-        <w:t xml:space="preserve"> big data</w:t>
-      </w:r>
-      <w:r>
-        <w:rPr>
-          <w:rFonts w:ascii="Times New Roman" w:eastAsia="Yu Mincho" w:hAnsi="Times New Roman" w:cs="Times New Roman"/>
-          <w:sz w:val="24"/>
-          <w:szCs w:val="24"/>
-          <w:lang w:eastAsia="ja-JP"/>
-        </w:rPr>
-        <w:t xml:space="preserve">: small volume, low </w:t>
-      </w:r>
-      <w:r>
-        <w:rPr>
-          <w:rFonts w:ascii="Times New Roman" w:eastAsia="Yu Mincho" w:hAnsi="Times New Roman" w:cs="Times New Roman"/>
-          <w:sz w:val="24"/>
-          <w:szCs w:val="24"/>
-          <w:lang w:eastAsia="ja-JP"/>
-        </w:rPr>
-        <w:t>velocity</w:t>
-      </w:r>
-      <w:r>
-        <w:rPr>
-          <w:rFonts w:ascii="Times New Roman" w:eastAsia="Yu Mincho" w:hAnsi="Times New Roman" w:cs="Times New Roman"/>
-          <w:sz w:val="24"/>
-          <w:szCs w:val="24"/>
-          <w:lang w:eastAsia="ja-JP"/>
-        </w:rPr>
-        <w:t xml:space="preserve">, lack of standards, and limited system coverage. However, it is important to realize that GTFS provides data based on the transportation instead of humans: the measured data points to trains, buses or ferries instead of passengers. </w:t>
-      </w:r>
-    </w:p>
-    <w:p>
-      <w:pPr>
-        <w:spacing w:line="240" w:lineRule="auto"/>
-        <w:ind w:firstLine="720"/>
-        <w:jc w:val="both"/>
-        <w:rPr>
-          <w:rFonts w:ascii="Times New Roman" w:hAnsi="Times New Roman" w:cs="Times New Roman"/>
-          <w:sz w:val="24"/>
-          <w:szCs w:val="24"/>
-        </w:rPr>
-      </w:pPr>
-      <w:r>
-        <w:rPr>
-          <w:rFonts w:ascii="Times New Roman" w:eastAsia="Yu Mincho" w:hAnsi="Times New Roman" w:cs="Times New Roman"/>
-          <w:sz w:val="24"/>
-          <w:szCs w:val="24"/>
-          <w:lang w:eastAsia="ja-JP"/>
-        </w:rPr>
-        <w:t>Moreover,</w:t>
-      </w:r>
-      <w:r>
-        <w:rPr>
-          <w:rFonts w:ascii="Times New Roman" w:eastAsia="Yu Mincho" w:hAnsi="Times New Roman" w:cs="Times New Roman"/>
-          <w:sz w:val="24"/>
-          <w:szCs w:val="24"/>
-          <w:lang w:eastAsia="ja-JP"/>
-        </w:rPr>
-        <w:t xml:space="preserve"> besides normalized AVL data</w:t>
-      </w:r>
-      <w:r>
-        <w:rPr>
-          <w:rFonts w:ascii="Times New Roman" w:eastAsia="Yu Mincho" w:hAnsi="Times New Roman" w:cs="Times New Roman"/>
-          <w:sz w:val="24"/>
-          <w:szCs w:val="24"/>
-          <w:lang w:eastAsia="ja-JP"/>
-        </w:rPr>
-        <w:t xml:space="preserve"> like GTFS</w:t>
-      </w:r>
-      <w:r>
-        <w:rPr>
-          <w:rFonts w:ascii="Times New Roman" w:eastAsia="Yu Mincho" w:hAnsi="Times New Roman" w:cs="Times New Roman"/>
-          <w:sz w:val="24"/>
-          <w:szCs w:val="24"/>
-          <w:lang w:eastAsia="ja-JP"/>
-        </w:rPr>
-        <w:t>,</w:t>
-      </w:r>
-      <w:r>
-        <w:rPr>
-          <w:rFonts w:ascii="Times New Roman" w:eastAsia="Yu Mincho" w:hAnsi="Times New Roman" w:cs="Times New Roman"/>
-          <w:sz w:val="24"/>
-          <w:szCs w:val="24"/>
-          <w:lang w:eastAsia="ja-JP"/>
-        </w:rPr>
-        <w:t xml:space="preserve"> s</w:t>
-      </w:r>
-      <w:r>
-        <w:rPr>
-          <w:rFonts w:ascii="Times New Roman" w:eastAsia="Yu Mincho" w:hAnsi="Times New Roman" w:cs="Times New Roman"/>
-          <w:sz w:val="24"/>
-          <w:szCs w:val="24"/>
-          <w:lang w:eastAsia="ja-JP"/>
-        </w:rPr>
-        <w:t xml:space="preserve">ome studies </w:t>
-      </w:r>
-      <w:r>
-        <w:rPr>
-          <w:rFonts w:ascii="Times New Roman" w:eastAsia="Yu Mincho" w:hAnsi="Times New Roman" w:cs="Times New Roman"/>
-          <w:sz w:val="24"/>
-          <w:szCs w:val="24"/>
-          <w:lang w:eastAsia="ja-JP"/>
-        </w:rPr>
-        <w:t xml:space="preserve">also </w:t>
-      </w:r>
-      <w:r>
-        <w:rPr>
-          <w:rFonts w:ascii="Times New Roman" w:eastAsia="Yu Mincho" w:hAnsi="Times New Roman" w:cs="Times New Roman"/>
-          <w:sz w:val="24"/>
-          <w:szCs w:val="24"/>
-          <w:lang w:eastAsia="ja-JP"/>
-        </w:rPr>
-        <w:t>used automatically generated user-based data like smart card data</w:t>
-      </w:r>
-      <w:r>
-        <w:rPr>
-          <w:rFonts w:ascii="Times New Roman" w:eastAsia="Yu Mincho" w:hAnsi="Times New Roman" w:cs="Times New Roman"/>
-          <w:sz w:val="24"/>
-          <w:szCs w:val="24"/>
-          <w:lang w:eastAsia="ja-JP"/>
-        </w:rPr>
-        <w:t xml:space="preserve"> to study transfers in the public transit systems</w:t>
-      </w:r>
-      <w:r>
-        <w:rPr>
-          <w:rFonts w:ascii="Times New Roman" w:eastAsia="Yu Mincho" w:hAnsi="Times New Roman" w:cs="Times New Roman"/>
-          <w:sz w:val="24"/>
-          <w:szCs w:val="24"/>
-          <w:lang w:eastAsia="ja-JP"/>
-        </w:rPr>
-        <w:t xml:space="preserve"> </w:t>
-      </w:r>
-      <w:r>
-        <w:rPr>
-          <w:rFonts w:ascii="Times New Roman" w:eastAsia="Yu Mincho" w:hAnsi="Times New Roman" w:cs="Times New Roman"/>
-          <w:sz w:val="24"/>
-          <w:szCs w:val="24"/>
-          <w:lang w:eastAsia="ja-JP"/>
-        </w:rPr>
-        <w:fldChar w:fldCharType="begin" w:fldLock="1"/>
-      </w:r>
-      <w:r>
-        <w:rPr>
-          <w:rFonts w:ascii="Times New Roman" w:eastAsia="Yu Mincho" w:hAnsi="Times New Roman" w:cs="Times New Roman"/>
-          <w:sz w:val="24"/>
-          <w:szCs w:val="24"/>
-          <w:lang w:eastAsia="ja-JP"/>
-        </w:rPr>
-        <w:instrText>ADDIN CSL_CITATION {"citationItems":[{"id":"ITEM-1","itemData":{"ISSN":"2352-1465","author":[{"dropping-particle":"","family":"Nishiuchi","given":"Hiroaki","non-dropping-particle":"","parse-names":false,"suffix":""},{"dropping-particle":"","family":"Todoroki","given":"Tomoyuki","non-dropping-particle":"","parse-names":false,"suffix":""},{"dropping-particle":"","family":"Kishi","given":"Yusuke","non-dropping-particle":"","parse-names":false,"suffix":""}],"container-title":"Transportation Research Procedia","id":"ITEM-1","issued":{"date-parts":[["2015"]]},"page":"391-401","publisher":"Elsevier","title":"A Fundamental Study on Evaluation of Public Transport Transfer Nodes by Data Envelop Analysis Approach Using Smart Card Data","type":"article-journal","volume":"6"},"uris":["http://www.mendeley.com/documents/?uuid=b0bd92c8-112a-4928-bf43-48246e234238"]},{"id":"ITEM-2","itemData":{"ISSN":"0361-1981","author":[{"dropping-particle":"","family":"Jang","given":"Wonjae","non-dropping-particle":"","parse-names":false,"suffix":""}],"container-title":"Transportation Research Record: Journal of the Transportation Research Board","id":"ITEM-2","issue":"2144","issued":{"date-parts":[["2010"]]},"page":"142-149","publisher":"Transportation Research Board of the National Academies","title":"Travel time and transfer analysis using transit smart card data","type":"article-journal"},"uris":["http://www.mendeley.com/documents/?uuid=59a1f60b-20f3-4652-aa52-6f439b1a2472"]}],"mendeley":{"formattedCitation":"(Jang, 2010; Nishiuchi et al., 2015)","plainTextFormattedCitation":"(Jang, 2010; Nishiuchi et al., 2015)","previouslyFormattedCitation":"(Jang, 2010; Nishiuchi et al., 2015)"},"properties":{"noteIndex":0},"schema":"https://github.com/citation-style-language/schema/raw/master/csl-citation.json"}</w:instrText>
-      </w:r>
-      <w:r>
-        <w:rPr>
-          <w:rFonts w:ascii="Times New Roman" w:eastAsia="Yu Mincho" w:hAnsi="Times New Roman" w:cs="Times New Roman"/>
-          <w:sz w:val="24"/>
-          <w:szCs w:val="24"/>
-          <w:lang w:eastAsia="ja-JP"/>
-        </w:rPr>
-        <w:fldChar w:fldCharType="separate"/>
-      </w:r>
-      <w:r>
-        <w:rPr>
-          <w:rFonts w:ascii="Times New Roman" w:eastAsia="Yu Mincho" w:hAnsi="Times New Roman" w:cs="Times New Roman"/>
-          <w:noProof/>
-          <w:sz w:val="24"/>
-          <w:szCs w:val="24"/>
-          <w:lang w:eastAsia="ja-JP"/>
-        </w:rPr>
-        <w:t>(Jang, 2010; Nishiuchi et al., 2015)</w:t>
-      </w:r>
-      <w:r>
-        <w:rPr>
-          <w:rFonts w:ascii="Times New Roman" w:eastAsia="Yu Mincho" w:hAnsi="Times New Roman" w:cs="Times New Roman"/>
-          <w:sz w:val="24"/>
-          <w:szCs w:val="24"/>
-          <w:lang w:eastAsia="ja-JP"/>
-        </w:rPr>
-        <w:fldChar w:fldCharType="end"/>
-      </w:r>
-      <w:r>
-        <w:rPr>
-          <w:rFonts w:ascii="Times New Roman" w:eastAsia="Yu Mincho" w:hAnsi="Times New Roman" w:cs="Times New Roman"/>
-          <w:sz w:val="24"/>
-          <w:szCs w:val="24"/>
-          <w:lang w:eastAsia="ja-JP"/>
-        </w:rPr>
-        <w:t xml:space="preserve">. </w:t>
-      </w:r>
-      <w:r>
-        <w:rPr>
-          <w:rFonts w:ascii="Times New Roman" w:eastAsia="Yu Mincho" w:hAnsi="Times New Roman" w:cs="Times New Roman"/>
-          <w:sz w:val="24"/>
-          <w:szCs w:val="24"/>
-          <w:lang w:eastAsia="ja-JP"/>
-        </w:rPr>
-        <w:fldChar w:fldCharType="begin" w:fldLock="1"/>
-      </w:r>
-      <w:r>
-        <w:rPr>
-          <w:rFonts w:ascii="Times New Roman" w:eastAsia="Yu Mincho" w:hAnsi="Times New Roman" w:cs="Times New Roman"/>
-          <w:sz w:val="24"/>
-          <w:szCs w:val="24"/>
-          <w:lang w:eastAsia="ja-JP"/>
-        </w:rPr>
-        <w:instrText>ADDIN CSL_CITATION {"citationItems":[{"id":"ITEM-1","itemData":{"ISSN":"0361-1981","author":[{"dropping-particle":"","family":"Jang","given":"Wonjae","non-dropping-particle":"","parse-names":false,"suffix":""}],"container-title":"Transportation Research Record: Journal of the Transportation Research Board","id":"ITEM-1","issue":"2144","issued":{"date-parts":[["2010"]]},"page":"142-149","publisher":"Transportation Research Board of the National Academies","title":"Travel time and transfer analysis using transit smart card data","type":"article-journal"},"uris":["http://www.mendeley.com/documents/?uuid=59a1f60b-20f3-4652-aa52-6f439b1a2472"]}],"mendeley":{"formattedCitation":"(Jang, 2010)","manualFormatting":"Jang (2010)","plainTextFormattedCitation":"(Jang, 2010)","previouslyFormattedCitation":"(Jang, 2010)"},"properties":{"noteIndex":0},"schema":"https://github.com/citation-style-language/schema/raw/master/csl-citation.json"}</w:instrText>
-      </w:r>
-      <w:r>
-        <w:rPr>
-          <w:rFonts w:ascii="Times New Roman" w:eastAsia="Yu Mincho" w:hAnsi="Times New Roman" w:cs="Times New Roman"/>
-          <w:sz w:val="24"/>
-          <w:szCs w:val="24"/>
-          <w:lang w:eastAsia="ja-JP"/>
-        </w:rPr>
-        <w:fldChar w:fldCharType="separate"/>
-      </w:r>
-      <w:r>
-        <w:rPr>
-          <w:rFonts w:ascii="Times New Roman" w:eastAsia="Yu Mincho" w:hAnsi="Times New Roman" w:cs="Times New Roman"/>
-          <w:noProof/>
-          <w:sz w:val="24"/>
-          <w:szCs w:val="24"/>
-          <w:lang w:eastAsia="ja-JP"/>
-        </w:rPr>
-        <w:t>Jang (</w:t>
-      </w:r>
-      <w:r>
-        <w:rPr>
-          <w:rFonts w:ascii="Times New Roman" w:eastAsia="Yu Mincho" w:hAnsi="Times New Roman" w:cs="Times New Roman"/>
-          <w:noProof/>
-          <w:sz w:val="24"/>
-          <w:szCs w:val="24"/>
-          <w:lang w:eastAsia="ja-JP"/>
-        </w:rPr>
-        <w:t>2010)</w:t>
-      </w:r>
-      <w:r>
-        <w:rPr>
-          <w:rFonts w:ascii="Times New Roman" w:eastAsia="Yu Mincho" w:hAnsi="Times New Roman" w:cs="Times New Roman"/>
-          <w:sz w:val="24"/>
-          <w:szCs w:val="24"/>
-          <w:lang w:eastAsia="ja-JP"/>
-        </w:rPr>
-        <w:fldChar w:fldCharType="end"/>
-      </w:r>
-      <w:r>
-        <w:rPr>
-          <w:rFonts w:ascii="Times New Roman" w:eastAsia="Yu Mincho" w:hAnsi="Times New Roman" w:cs="Times New Roman"/>
-          <w:sz w:val="24"/>
-          <w:szCs w:val="24"/>
-          <w:lang w:eastAsia="ja-JP"/>
-        </w:rPr>
-        <w:t xml:space="preserve"> </w:t>
-      </w:r>
-      <w:r>
-        <w:rPr>
-          <w:rFonts w:ascii="Times New Roman" w:eastAsia="Yu Mincho" w:hAnsi="Times New Roman" w:cs="Times New Roman"/>
-          <w:sz w:val="24"/>
-          <w:szCs w:val="24"/>
-          <w:lang w:eastAsia="ja-JP"/>
-        </w:rPr>
-        <w:t xml:space="preserve">attempted to examine the smart card data potential for transportation planning, especially travel and transfer analysis. </w:t>
-      </w:r>
-      <w:r>
-        <w:rPr>
-          <w:rFonts w:ascii="Times New Roman" w:eastAsia="Yu Mincho" w:hAnsi="Times New Roman" w:cs="Times New Roman"/>
-          <w:sz w:val="24"/>
-          <w:szCs w:val="24"/>
-          <w:lang w:eastAsia="ja-JP"/>
-        </w:rPr>
-        <w:fldChar w:fldCharType="begin" w:fldLock="1"/>
-      </w:r>
-      <w:r>
-        <w:rPr>
-          <w:rFonts w:ascii="Times New Roman" w:eastAsia="Yu Mincho" w:hAnsi="Times New Roman" w:cs="Times New Roman"/>
-          <w:sz w:val="24"/>
-          <w:szCs w:val="24"/>
-          <w:lang w:eastAsia="ja-JP"/>
-        </w:rPr>
-        <w:instrText>ADDIN CSL_CITATION {"citationItems":[{"id":"ITEM-1","itemData":{"ISSN":"2352-1465","author":[{"dropping-particle":"","family":"Nishiuchi","given":"Hiroaki","non-dropping-particle":"","parse-names":false,"suffix":""},{"dropping-particle":"","family":"Todoroki","given":"Tomoyuki","non-dropping-particle":"","parse-names":false,"suffix":""},{"dropping-particle":"","family":"Kishi","given":"Yusuke","non-dropping-particle":"","parse-names":false,"suffix":""}],"container-title":"Transportation Research Procedia","id":"ITEM-1","issued":{"date-parts":[["2015"]]},"page":"391-401","publisher":"Elsevier","title":"A Fundamental Study on Evaluation of Public Transport Transfer Nodes by Data Envelop Analysis Approach Using Smart Card Data","type":"article-journal","volume":"6"},"uris":["http://www.mendeley.com/documents/?uuid=b0bd92c8-112a-4928-bf43-48246e234238"]}],"mendeley":{"formattedCitation":"(Nishiuchi et al., 2015)","manualFormatting":"Nishiuchi et al. (2015)","plainTextFormattedCitation":"(Nishiuchi et al., 2015)","previouslyFormattedCitation":"(Nishiuchi et al., 2015)"},"properties":{"noteIndex":0},"schema":"https://github.com/citation-style-language/schema/raw/master/csl-citation.json"}</w:instrText>
-      </w:r>
-      <w:r>
-        <w:rPr>
-          <w:rFonts w:ascii="Times New Roman" w:eastAsia="Yu Mincho" w:hAnsi="Times New Roman" w:cs="Times New Roman"/>
-          <w:sz w:val="24"/>
-          <w:szCs w:val="24"/>
-          <w:lang w:eastAsia="ja-JP"/>
-        </w:rPr>
-        <w:fldChar w:fldCharType="separate"/>
-      </w:r>
-      <w:r>
-        <w:rPr>
-          <w:rFonts w:ascii="Times New Roman" w:eastAsia="Yu Mincho" w:hAnsi="Times New Roman" w:cs="Times New Roman"/>
-          <w:noProof/>
-          <w:sz w:val="24"/>
-          <w:szCs w:val="24"/>
-          <w:lang w:eastAsia="ja-JP"/>
-        </w:rPr>
-        <w:t>Nishiuchi et al.</w:t>
-      </w:r>
-      <w:r>
-        <w:rPr>
-          <w:rFonts w:ascii="Times New Roman" w:eastAsia="Yu Mincho" w:hAnsi="Times New Roman" w:cs="Times New Roman"/>
-          <w:noProof/>
-          <w:sz w:val="24"/>
-          <w:szCs w:val="24"/>
-          <w:lang w:eastAsia="ja-JP"/>
-        </w:rPr>
-        <w:t xml:space="preserve"> </w:t>
-      </w:r>
-      <w:r>
-        <w:rPr>
-          <w:rFonts w:ascii="Times New Roman" w:eastAsia="Yu Mincho" w:hAnsi="Times New Roman" w:cs="Times New Roman"/>
-          <w:noProof/>
-          <w:sz w:val="24"/>
-          <w:szCs w:val="24"/>
-          <w:lang w:eastAsia="ja-JP"/>
-        </w:rPr>
-        <w:t>(</w:t>
-      </w:r>
-      <w:r>
-        <w:rPr>
-          <w:rFonts w:ascii="Times New Roman" w:eastAsia="Yu Mincho" w:hAnsi="Times New Roman" w:cs="Times New Roman"/>
-          <w:noProof/>
-          <w:sz w:val="24"/>
-          <w:szCs w:val="24"/>
-          <w:lang w:eastAsia="ja-JP"/>
-        </w:rPr>
-        <w:t>2015)</w:t>
-      </w:r>
-      <w:r>
-        <w:rPr>
-          <w:rFonts w:ascii="Times New Roman" w:eastAsia="Yu Mincho" w:hAnsi="Times New Roman" w:cs="Times New Roman"/>
-          <w:sz w:val="24"/>
-          <w:szCs w:val="24"/>
-          <w:lang w:eastAsia="ja-JP"/>
-        </w:rPr>
-        <w:fldChar w:fldCharType="end"/>
-      </w:r>
-      <w:r>
-        <w:rPr>
-          <w:rFonts w:ascii="Times New Roman" w:eastAsia="Yu Mincho" w:hAnsi="Times New Roman" w:cs="Times New Roman"/>
-          <w:sz w:val="24"/>
-          <w:szCs w:val="24"/>
-          <w:lang w:eastAsia="ja-JP"/>
-        </w:rPr>
-        <w:t xml:space="preserve"> </w:t>
-      </w:r>
-      <w:r>
-        <w:rPr>
-          <w:rFonts w:ascii="Times New Roman" w:eastAsia="Yu Mincho" w:hAnsi="Times New Roman" w:cs="Times New Roman"/>
-          <w:sz w:val="24"/>
-          <w:szCs w:val="24"/>
-          <w:lang w:eastAsia="ja-JP"/>
-        </w:rPr>
-        <w:t xml:space="preserve">used DESUCA smart cards data to measure the transfer efficiency in Kochi city, Japan. An advantage of smart card data is that it is linked to humans not vehicles. A disadvantage is limited availability compared to GTFS data. </w:t>
       </w:r>
     </w:p>
     <w:p>
@@ -3557,7 +3199,6 @@
           <w:szCs w:val="24"/>
           <w:lang w:eastAsia="ja-JP"/>
         </w:rPr>
-        <w:lastRenderedPageBreak/>
         <w:fldChar w:fldCharType="begin" w:fldLock="1"/>
       </w:r>
       <w:r>
@@ -4297,35 +3938,12 @@
           <w:szCs w:val="24"/>
         </w:rPr>
       </w:pPr>
-    </w:p>
-    <w:p>
-      <w:pPr>
-        <w:spacing w:line="240" w:lineRule="auto"/>
-        <w:jc w:val="both"/>
-        <w:rPr>
-          <w:rFonts w:ascii="Times New Roman" w:hAnsi="Times New Roman" w:cs="Times New Roman"/>
-          <w:sz w:val="24"/>
-          <w:szCs w:val="24"/>
-        </w:rPr>
-      </w:pPr>
-    </w:p>
-    <w:p>
-      <w:pPr>
-        <w:spacing w:line="240" w:lineRule="auto"/>
-        <w:jc w:val="both"/>
-        <w:rPr>
-          <w:rFonts w:ascii="Times New Roman" w:hAnsi="Times New Roman" w:cs="Times New Roman"/>
-          <w:sz w:val="24"/>
-          <w:szCs w:val="24"/>
-        </w:rPr>
-      </w:pPr>
-      <w:r>
-        <w:rPr>
-          <w:rFonts w:ascii="Times New Roman" w:hAnsi="Times New Roman" w:cs="Times New Roman"/>
-          <w:sz w:val="24"/>
-          <w:szCs w:val="24"/>
-        </w:rPr>
-        <w:lastRenderedPageBreak/>
+      <w:r>
+        <w:rPr>
+          <w:rFonts w:ascii="Times New Roman" w:hAnsi="Times New Roman" w:cs="Times New Roman"/>
+          <w:sz w:val="24"/>
+          <w:szCs w:val="24"/>
+        </w:rPr>
         <w:t>The literature review clearly shows that: d</w:t>
       </w:r>
       <w:r>
@@ -4619,7 +4237,25 @@
           <w:szCs w:val="24"/>
           <w:lang w:eastAsia="ja-JP"/>
         </w:rPr>
-        <w:t>This section discusses the methodology. We first define PT transfers and the impact of vehicle delays on transfer synchronization. Then, we discuss the methods involved in transfer risk measurement and analysis.</w:t>
+        <w:t xml:space="preserve">This section discusses the methodology. We first </w:t>
+      </w:r>
+      <w:r>
+        <w:rPr>
+          <w:rFonts w:ascii="Times New Roman" w:eastAsia="Yu Mincho" w:hAnsi="Times New Roman" w:cs="Times New Roman"/>
+          <w:sz w:val="24"/>
+          <w:szCs w:val="24"/>
+          <w:lang w:eastAsia="ja-JP"/>
+        </w:rPr>
+        <w:t xml:space="preserve">introduce our data source; then we </w:t>
+      </w:r>
+      <w:r>
+        <w:rPr>
+          <w:rFonts w:ascii="Times New Roman" w:eastAsia="Yu Mincho" w:hAnsi="Times New Roman" w:cs="Times New Roman"/>
+          <w:sz w:val="24"/>
+          <w:szCs w:val="24"/>
+          <w:lang w:eastAsia="ja-JP"/>
+        </w:rPr>
+        <w:t>define PT transfers and the impact of vehicle delays on transfer synchronization. Then, we discuss the methods involved in transfer risk measurement and analysis.</w:t>
       </w:r>
     </w:p>
     <w:p>
@@ -4659,7 +4295,7 @@
           <w:u w:val="single"/>
           <w:lang w:eastAsia="ja-JP"/>
         </w:rPr>
-        <w:t>Transfer definition</w:t>
+        <w:t>Data source</w:t>
       </w:r>
     </w:p>
     <w:p>
@@ -4680,6 +4316,1109 @@
           <w:szCs w:val="24"/>
           <w:lang w:eastAsia="ja-JP"/>
         </w:rPr>
+        <w:lastRenderedPageBreak/>
+        <w:t xml:space="preserve">In this paper, we </w:t>
+      </w:r>
+      <w:r>
+        <w:rPr>
+          <w:rFonts w:ascii="Times New Roman" w:eastAsia="Yu Mincho" w:hAnsi="Times New Roman" w:cs="Times New Roman"/>
+          <w:sz w:val="24"/>
+          <w:szCs w:val="24"/>
+          <w:lang w:eastAsia="ja-JP"/>
+        </w:rPr>
+        <w:t>intend</w:t>
+      </w:r>
+      <w:r>
+        <w:rPr>
+          <w:rFonts w:ascii="Times New Roman" w:eastAsia="Yu Mincho" w:hAnsi="Times New Roman" w:cs="Times New Roman"/>
+          <w:sz w:val="24"/>
+          <w:szCs w:val="24"/>
+          <w:lang w:eastAsia="ja-JP"/>
+        </w:rPr>
+        <w:t xml:space="preserve"> to </w:t>
+      </w:r>
+      <w:r>
+        <w:rPr>
+          <w:rFonts w:ascii="Times New Roman" w:eastAsia="Yu Mincho" w:hAnsi="Times New Roman" w:cs="Times New Roman"/>
+          <w:sz w:val="24"/>
+          <w:szCs w:val="24"/>
+          <w:lang w:eastAsia="ja-JP"/>
+        </w:rPr>
+        <w:t xml:space="preserve">leverage two separate datasets for the </w:t>
+      </w:r>
+      <w:r>
+        <w:rPr>
+          <w:rFonts w:ascii="Times New Roman" w:eastAsia="Yu Mincho" w:hAnsi="Times New Roman" w:cs="Times New Roman"/>
+          <w:sz w:val="24"/>
+          <w:szCs w:val="24"/>
+          <w:lang w:eastAsia="ja-JP"/>
+        </w:rPr>
+        <w:t xml:space="preserve">development and </w:t>
+      </w:r>
+      <w:r>
+        <w:rPr>
+          <w:rFonts w:ascii="Times New Roman" w:eastAsia="Yu Mincho" w:hAnsi="Times New Roman" w:cs="Times New Roman"/>
+          <w:sz w:val="24"/>
+          <w:szCs w:val="24"/>
+          <w:lang w:eastAsia="ja-JP"/>
+        </w:rPr>
+        <w:t>implementation of the proposed measures and systems.</w:t>
+      </w:r>
+    </w:p>
+    <w:p>
+      <w:pPr>
+        <w:spacing w:line="240" w:lineRule="auto"/>
+        <w:jc w:val="both"/>
+        <w:rPr>
+          <w:rFonts w:ascii="Times New Roman" w:eastAsia="Yu Mincho" w:hAnsi="Times New Roman" w:cs="Times New Roman"/>
+          <w:sz w:val="24"/>
+          <w:szCs w:val="24"/>
+          <w:lang w:eastAsia="ja-JP"/>
+        </w:rPr>
+      </w:pPr>
+      <w:r>
+        <w:rPr>
+          <w:rFonts w:ascii="Times New Roman" w:eastAsia="Yu Mincho" w:hAnsi="Times New Roman" w:cs="Times New Roman"/>
+          <w:b/>
+          <w:sz w:val="24"/>
+          <w:szCs w:val="24"/>
+          <w:lang w:eastAsia="ja-JP"/>
+        </w:rPr>
+        <w:t>General Transit Feed Specification (GTFS)</w:t>
+      </w:r>
+      <w:r>
+        <w:rPr>
+          <w:rFonts w:ascii="Times New Roman" w:eastAsia="Yu Mincho" w:hAnsi="Times New Roman" w:cs="Times New Roman"/>
+          <w:b/>
+          <w:sz w:val="24"/>
+          <w:szCs w:val="24"/>
+          <w:lang w:eastAsia="ja-JP"/>
+        </w:rPr>
+        <w:t xml:space="preserve"> data</w:t>
+      </w:r>
+      <w:r>
+        <w:rPr>
+          <w:rFonts w:ascii="Times New Roman" w:eastAsia="Yu Mincho" w:hAnsi="Times New Roman" w:cs="Times New Roman"/>
+          <w:b/>
+          <w:sz w:val="24"/>
+          <w:szCs w:val="24"/>
+          <w:lang w:eastAsia="ja-JP"/>
+        </w:rPr>
+        <w:t xml:space="preserve">.  </w:t>
+      </w:r>
+      <w:r>
+        <w:rPr>
+          <w:rFonts w:ascii="Times New Roman" w:eastAsia="Yu Mincho" w:hAnsi="Times New Roman" w:cs="Times New Roman"/>
+          <w:sz w:val="24"/>
+          <w:szCs w:val="24"/>
+          <w:lang w:eastAsia="ja-JP"/>
+        </w:rPr>
+        <w:t>W</w:t>
+      </w:r>
+      <w:r>
+        <w:rPr>
+          <w:rFonts w:ascii="Times New Roman" w:eastAsia="Yu Mincho" w:hAnsi="Times New Roman" w:cs="Times New Roman"/>
+          <w:sz w:val="24"/>
+          <w:szCs w:val="24"/>
+          <w:lang w:eastAsia="ja-JP"/>
+        </w:rPr>
+        <w:t xml:space="preserve">e discuss the </w:t>
+      </w:r>
+      <w:r>
+        <w:rPr>
+          <w:rFonts w:ascii="Times New Roman" w:eastAsia="Yu Mincho" w:hAnsi="Times New Roman" w:cs="Times New Roman"/>
+          <w:sz w:val="24"/>
+          <w:szCs w:val="24"/>
+          <w:lang w:eastAsia="ja-JP"/>
+        </w:rPr>
+        <w:t>respective advantages of traditional data and big data in the literature review section. T</w:t>
+      </w:r>
+      <w:r>
+        <w:rPr>
+          <w:rFonts w:ascii="Times New Roman" w:eastAsia="Yu Mincho" w:hAnsi="Times New Roman" w:cs="Times New Roman"/>
+          <w:sz w:val="24"/>
+          <w:szCs w:val="24"/>
+          <w:lang w:eastAsia="ja-JP"/>
+        </w:rPr>
+        <w:t xml:space="preserve">o overcome these advantages, we </w:t>
+      </w:r>
+      <w:r>
+        <w:rPr>
+          <w:rFonts w:ascii="Times New Roman" w:eastAsia="Yu Mincho" w:hAnsi="Times New Roman" w:cs="Times New Roman"/>
+          <w:sz w:val="24"/>
+          <w:szCs w:val="24"/>
+          <w:lang w:eastAsia="ja-JP"/>
+        </w:rPr>
+        <w:t>utilize</w:t>
+      </w:r>
+      <w:r>
+        <w:rPr>
+          <w:rFonts w:ascii="Times New Roman" w:eastAsia="Yu Mincho" w:hAnsi="Times New Roman" w:cs="Times New Roman"/>
+          <w:sz w:val="24"/>
+          <w:szCs w:val="24"/>
+          <w:lang w:eastAsia="ja-JP"/>
+        </w:rPr>
+        <w:t xml:space="preserve"> a new standard protocol for transit data: </w:t>
+      </w:r>
+      <w:r>
+        <w:rPr>
+          <w:rFonts w:ascii="Times New Roman" w:eastAsia="Yu Mincho" w:hAnsi="Times New Roman" w:cs="Times New Roman"/>
+          <w:sz w:val="24"/>
+          <w:szCs w:val="24"/>
+          <w:lang w:eastAsia="ja-JP"/>
+        </w:rPr>
+        <w:t>G</w:t>
+      </w:r>
+      <w:r>
+        <w:rPr>
+          <w:rFonts w:ascii="Times New Roman" w:eastAsia="Yu Mincho" w:hAnsi="Times New Roman" w:cs="Times New Roman"/>
+          <w:sz w:val="24"/>
+          <w:szCs w:val="24"/>
+          <w:lang w:eastAsia="ja-JP"/>
+        </w:rPr>
+        <w:t xml:space="preserve">eneral Transit Feed Specification (GTFS) is a combination of two data standards defined by Google: GTFS static and GTFS real-time expansion. GTFS static, also named static transit, reports the schedule data of a public transportation system. GTFS static is now the </w:t>
+      </w:r>
+      <w:r>
+        <w:rPr>
+          <w:rFonts w:ascii="Times New Roman" w:eastAsia="Yu Mincho" w:hAnsi="Times New Roman" w:cs="Times New Roman"/>
+          <w:i/>
+          <w:sz w:val="24"/>
+          <w:szCs w:val="24"/>
+          <w:lang w:eastAsia="ja-JP"/>
+        </w:rPr>
+        <w:t>de facto</w:t>
+      </w:r>
+      <w:r>
+        <w:rPr>
+          <w:rFonts w:ascii="Times New Roman" w:eastAsia="Yu Mincho" w:hAnsi="Times New Roman" w:cs="Times New Roman"/>
+          <w:sz w:val="24"/>
+          <w:szCs w:val="24"/>
+          <w:lang w:eastAsia="ja-JP"/>
+        </w:rPr>
+        <w:t xml:space="preserve"> standard for public transportation schedules and associated geographic information </w:t>
+      </w:r>
+      <w:r>
+        <w:rPr>
+          <w:rFonts w:ascii="Times New Roman" w:eastAsia="Yu Mincho" w:hAnsi="Times New Roman" w:cs="Times New Roman"/>
+          <w:sz w:val="24"/>
+          <w:szCs w:val="24"/>
+          <w:lang w:eastAsia="ja-JP"/>
+        </w:rPr>
+        <w:fldChar w:fldCharType="begin" w:fldLock="1"/>
+      </w:r>
+      <w:r>
+        <w:rPr>
+          <w:rFonts w:ascii="Times New Roman" w:eastAsia="Yu Mincho" w:hAnsi="Times New Roman" w:cs="Times New Roman"/>
+          <w:sz w:val="24"/>
+          <w:szCs w:val="24"/>
+          <w:lang w:eastAsia="ja-JP"/>
+        </w:rPr>
+        <w:instrText>ADDIN CSL_CITATION {"citationItems":[{"id":"ITEM-1","itemData":{"URL":"https://developers.google.com/transit/gtfs/","abstract":"GTFS Static Overview","accessed":{"date-parts":[["2018","3","8"]]},"author":[{"dropping-particle":"","family":"Google Developers","given":"","non-dropping-particle":"","parse-names":false,"suffix":""}],"id":"ITEM-1","issued":{"date-parts":[["2016"]]},"title":"GTFS Static Overview | Static Transit | Google Developers","type":"webpage"},"uris":["http://www.mendeley.com/documents/?uuid=850ac14c-25d7-4766-85ba-214da18b97ce"]}],"mendeley":{"formattedCitation":"(Google Developers, 2016)","plainTextFormattedCitation":"(Google Developers, 2016)","previouslyFormattedCitation":"(Google Developers, 2016)"},"properties":{"noteIndex":0},"schema":"https://github.com/citation-style-language/schema/raw/master/csl-citation.json"}</w:instrText>
+      </w:r>
+      <w:r>
+        <w:rPr>
+          <w:rFonts w:ascii="Times New Roman" w:eastAsia="Yu Mincho" w:hAnsi="Times New Roman" w:cs="Times New Roman"/>
+          <w:sz w:val="24"/>
+          <w:szCs w:val="24"/>
+          <w:lang w:eastAsia="ja-JP"/>
+        </w:rPr>
+        <w:fldChar w:fldCharType="separate"/>
+      </w:r>
+      <w:r>
+        <w:rPr>
+          <w:rFonts w:ascii="Times New Roman" w:eastAsia="Yu Mincho" w:hAnsi="Times New Roman" w:cs="Times New Roman"/>
+          <w:noProof/>
+          <w:sz w:val="24"/>
+          <w:szCs w:val="24"/>
+          <w:lang w:eastAsia="ja-JP"/>
+        </w:rPr>
+        <w:t>(Google Developers, 2016)</w:t>
+      </w:r>
+      <w:r>
+        <w:rPr>
+          <w:rFonts w:ascii="Times New Roman" w:eastAsia="Yu Mincho" w:hAnsi="Times New Roman" w:cs="Times New Roman"/>
+          <w:sz w:val="24"/>
+          <w:szCs w:val="24"/>
+          <w:lang w:eastAsia="ja-JP"/>
+        </w:rPr>
+        <w:fldChar w:fldCharType="end"/>
+      </w:r>
+      <w:r>
+        <w:rPr>
+          <w:rFonts w:ascii="Times New Roman" w:eastAsia="Yu Mincho" w:hAnsi="Times New Roman" w:cs="Times New Roman"/>
+          <w:sz w:val="24"/>
+          <w:szCs w:val="24"/>
+          <w:lang w:eastAsia="ja-JP"/>
+        </w:rPr>
+        <w:t xml:space="preserve">. PT system administrations are encouraged to share their GTFS static publicly, regularly, and precisely. Many of them are sharing their data: this is not limited to large transit authorities such as the Metropolitan Transportation Authority (MTA) in New York City. Already by 2010, almost 85% of transit miles traveled in the U.S were covered by open data published by transit authorities </w:t>
+      </w:r>
+      <w:r>
+        <w:rPr>
+          <w:rFonts w:ascii="Times New Roman" w:eastAsia="Yu Mincho" w:hAnsi="Times New Roman" w:cs="Times New Roman"/>
+          <w:sz w:val="24"/>
+          <w:szCs w:val="24"/>
+          <w:lang w:eastAsia="ja-JP"/>
+        </w:rPr>
+        <w:fldChar w:fldCharType="begin" w:fldLock="1"/>
+      </w:r>
+      <w:r>
+        <w:rPr>
+          <w:rFonts w:ascii="Times New Roman" w:eastAsia="Yu Mincho" w:hAnsi="Times New Roman" w:cs="Times New Roman"/>
+          <w:sz w:val="24"/>
+          <w:szCs w:val="24"/>
+          <w:lang w:eastAsia="ja-JP"/>
+        </w:rPr>
+        <w:instrText>ADDIN CSL_CITATION {"citationItems":[{"id":"ITEM-1","itemData":{"author":[{"dropping-particle":"","family":"Antrim","given":"Aaron","non-dropping-particle":"","parse-names":false,"suffix":""},{"dropping-particle":"","family":"Barbeau","given":"Sean J","non-dropping-particle":"","parse-names":false,"suffix":""}],"container-title":"Location-Aware Information Systems Laboratory at the University of South Florida","id":"ITEM-1","issued":{"date-parts":[["2013"]]},"title":"The many uses of GTFS data–opening the door to transit and multimodal applications","type":"article-journal","volume":"4"},"uris":["http://www.mendeley.com/documents/?uuid=f293d311-b0a2-4f4f-9720-1996e8da5a11"]}],"mendeley":{"formattedCitation":"(Antrim &amp; Barbeau, 2013)","plainTextFormattedCitation":"(Antrim &amp; Barbeau, 2013)","previouslyFormattedCitation":"(Antrim &amp; Barbeau, 2013)"},"properties":{"noteIndex":0},"schema":"https://github.com/citation-style-language/schema/raw/master/csl-citation.json"}</w:instrText>
+      </w:r>
+      <w:r>
+        <w:rPr>
+          <w:rFonts w:ascii="Times New Roman" w:eastAsia="Yu Mincho" w:hAnsi="Times New Roman" w:cs="Times New Roman"/>
+          <w:sz w:val="24"/>
+          <w:szCs w:val="24"/>
+          <w:lang w:eastAsia="ja-JP"/>
+        </w:rPr>
+        <w:fldChar w:fldCharType="separate"/>
+      </w:r>
+      <w:r>
+        <w:rPr>
+          <w:rFonts w:ascii="Times New Roman" w:eastAsia="Yu Mincho" w:hAnsi="Times New Roman" w:cs="Times New Roman"/>
+          <w:noProof/>
+          <w:sz w:val="24"/>
+          <w:szCs w:val="24"/>
+          <w:lang w:eastAsia="ja-JP"/>
+        </w:rPr>
+        <w:t>(Antrim &amp; Barbeau, 2013)</w:t>
+      </w:r>
+      <w:r>
+        <w:rPr>
+          <w:rFonts w:ascii="Times New Roman" w:eastAsia="Yu Mincho" w:hAnsi="Times New Roman" w:cs="Times New Roman"/>
+          <w:sz w:val="24"/>
+          <w:szCs w:val="24"/>
+          <w:lang w:eastAsia="ja-JP"/>
+        </w:rPr>
+        <w:fldChar w:fldCharType="end"/>
+      </w:r>
+      <w:r>
+        <w:rPr>
+          <w:rFonts w:ascii="Times New Roman" w:eastAsia="Yu Mincho" w:hAnsi="Times New Roman" w:cs="Times New Roman"/>
+          <w:sz w:val="24"/>
+          <w:szCs w:val="24"/>
+          <w:lang w:eastAsia="ja-JP"/>
+        </w:rPr>
+        <w:t>.</w:t>
+      </w:r>
+    </w:p>
+    <w:p>
+      <w:pPr>
+        <w:spacing w:line="240" w:lineRule="auto"/>
+        <w:ind w:firstLine="720"/>
+        <w:jc w:val="both"/>
+        <w:rPr>
+          <w:rFonts w:ascii="Times New Roman" w:eastAsia="Yu Mincho" w:hAnsi="Times New Roman" w:cs="Times New Roman"/>
+          <w:sz w:val="24"/>
+          <w:szCs w:val="24"/>
+          <w:lang w:eastAsia="ja-JP"/>
+        </w:rPr>
+      </w:pPr>
+      <w:r>
+        <w:rPr>
+          <w:rFonts w:ascii="Times New Roman" w:eastAsia="Yu Mincho" w:hAnsi="Times New Roman" w:cs="Times New Roman"/>
+          <w:sz w:val="24"/>
+          <w:szCs w:val="24"/>
+          <w:lang w:eastAsia="ja-JP"/>
+        </w:rPr>
+        <w:t xml:space="preserve">Beyond scheduled data, GTFS real-time expansion provides frequently updated vehicle location data. GTFS real-time includes two components: buses’ location real-time data and the trip updates, which contains vehicles’ arrival and departure time at every sequential stop. Moreover, the temporal resolution can be as high as 1 min </w:t>
+      </w:r>
+      <w:r>
+        <w:rPr>
+          <w:rFonts w:ascii="Times New Roman" w:eastAsia="Yu Mincho" w:hAnsi="Times New Roman" w:cs="Times New Roman"/>
+          <w:sz w:val="24"/>
+          <w:szCs w:val="24"/>
+          <w:lang w:eastAsia="ja-JP"/>
+        </w:rPr>
+        <w:fldChar w:fldCharType="begin" w:fldLock="1"/>
+      </w:r>
+      <w:r>
+        <w:rPr>
+          <w:rFonts w:ascii="Times New Roman" w:eastAsia="Yu Mincho" w:hAnsi="Times New Roman" w:cs="Times New Roman"/>
+          <w:sz w:val="24"/>
+          <w:szCs w:val="24"/>
+          <w:lang w:eastAsia="ja-JP"/>
+        </w:rPr>
+        <w:instrText>ADDIN CSL_CITATION {"citationItems":[{"id":"ITEM-1","itemData":{"ISSN":"0198-9715","author":[{"dropping-particle":"","family":"Kujala","given":"Rainer","non-dropping-particle":"","parse-names":false,"suffix":""},{"dropping-particle":"","family":"Weckström","given":"Christoffer","non-dropping-particle":"","parse-names":false,"suffix":""},{"dropping-particle":"","family":"Mladenović","given":"Miloš N","non-dropping-particle":"","parse-names":false,"suffix":""},{"dropping-particle":"","family":"Saramäki","given":"Jari","non-dropping-particle":"","parse-names":false,"suffix":""}],"container-title":"Computers, Environment and Urban Systems","id":"ITEM-1","issued":{"date-parts":[["2018"]]},"page":"41-54","publisher":"Elsevier","title":"Travel times and transfers in public transport: Comprehensive accessibility analysis based on Pareto-optimal journeys","type":"article-journal","volume":"67"},"uris":["http://www.mendeley.com/documents/?uuid=58b58419-7db3-4c7b-9c8a-8b7fff6f4a29"]}],"mendeley":{"formattedCitation":"(Kujala, Weckström, Mladenović, &amp; Saramäki, 2018)","plainTextFormattedCitation":"(Kujala, Weckström, Mladenović, &amp; Saramäki, 2018)","previouslyFormattedCitation":"(Kujala, Weckström, Mladenović, &amp; Saramäki, 2018)"},"properties":{"noteIndex":0},"schema":"https://github.com/citation-style-language/schema/raw/master/csl-citation.json"}</w:instrText>
+      </w:r>
+      <w:r>
+        <w:rPr>
+          <w:rFonts w:ascii="Times New Roman" w:eastAsia="Yu Mincho" w:hAnsi="Times New Roman" w:cs="Times New Roman"/>
+          <w:sz w:val="24"/>
+          <w:szCs w:val="24"/>
+          <w:lang w:eastAsia="ja-JP"/>
+        </w:rPr>
+        <w:fldChar w:fldCharType="separate"/>
+      </w:r>
+      <w:r>
+        <w:rPr>
+          <w:rFonts w:ascii="Times New Roman" w:eastAsia="Yu Mincho" w:hAnsi="Times New Roman" w:cs="Times New Roman"/>
+          <w:noProof/>
+          <w:sz w:val="24"/>
+          <w:szCs w:val="24"/>
+          <w:lang w:eastAsia="ja-JP"/>
+        </w:rPr>
+        <w:t>(Kujala, Weckström, Mladenović, &amp; Saramäki, 2018)</w:t>
+      </w:r>
+      <w:r>
+        <w:rPr>
+          <w:rFonts w:ascii="Times New Roman" w:eastAsia="Yu Mincho" w:hAnsi="Times New Roman" w:cs="Times New Roman"/>
+          <w:sz w:val="24"/>
+          <w:szCs w:val="24"/>
+          <w:lang w:eastAsia="ja-JP"/>
+        </w:rPr>
+        <w:fldChar w:fldCharType="end"/>
+      </w:r>
+      <w:r>
+        <w:rPr>
+          <w:rFonts w:ascii="Times New Roman" w:eastAsia="Yu Mincho" w:hAnsi="Times New Roman" w:cs="Times New Roman"/>
+          <w:sz w:val="24"/>
+          <w:szCs w:val="24"/>
+          <w:lang w:eastAsia="ja-JP"/>
+        </w:rPr>
+        <w:t xml:space="preserve">. GTFS overcomes the disadvantages of both traditional data and unclean big data: small volume, low velocity, lack of standards, and limited system coverage. </w:t>
+      </w:r>
+    </w:p>
+    <w:p>
+      <w:pPr>
+        <w:spacing w:line="240" w:lineRule="auto"/>
+        <w:ind w:firstLine="720"/>
+        <w:jc w:val="both"/>
+        <w:rPr>
+          <w:rFonts w:ascii="Times New Roman" w:eastAsia="Yu Mincho" w:hAnsi="Times New Roman" w:cs="Times New Roman"/>
+          <w:sz w:val="24"/>
+          <w:szCs w:val="24"/>
+          <w:lang w:eastAsia="ja-JP"/>
+        </w:rPr>
+      </w:pPr>
+      <w:r>
+        <w:rPr>
+          <w:rFonts w:ascii="Times New Roman" w:eastAsia="Yu Mincho" w:hAnsi="Times New Roman" w:cs="Times New Roman"/>
+          <w:sz w:val="24"/>
+          <w:szCs w:val="24"/>
+          <w:lang w:eastAsia="ja-JP"/>
+        </w:rPr>
+        <w:t>However, despite all the valuable features, GTFS is not perfect. I</w:t>
+      </w:r>
+      <w:r>
+        <w:rPr>
+          <w:rFonts w:ascii="Times New Roman" w:eastAsia="Yu Mincho" w:hAnsi="Times New Roman" w:cs="Times New Roman"/>
+          <w:sz w:val="24"/>
+          <w:szCs w:val="24"/>
+          <w:lang w:eastAsia="ja-JP"/>
+        </w:rPr>
+        <w:t>t is important to realize that GTFS real-time is updated based on a static interval temporally</w:t>
+      </w:r>
+      <w:r>
+        <w:rPr>
+          <w:rFonts w:ascii="Times New Roman" w:eastAsia="Yu Mincho" w:hAnsi="Times New Roman" w:cs="Times New Roman"/>
+          <w:sz w:val="24"/>
+          <w:szCs w:val="24"/>
+          <w:lang w:eastAsia="ja-JP"/>
+        </w:rPr>
+        <w:t>. Consequently,</w:t>
+      </w:r>
+      <w:r>
+        <w:rPr>
+          <w:rFonts w:ascii="Times New Roman" w:eastAsia="Yu Mincho" w:hAnsi="Times New Roman" w:cs="Times New Roman"/>
+          <w:sz w:val="24"/>
+          <w:szCs w:val="24"/>
+          <w:lang w:eastAsia="ja-JP"/>
+        </w:rPr>
+        <w:t xml:space="preserve"> the actual arrival/departure </w:t>
+      </w:r>
+      <w:r>
+        <w:rPr>
+          <w:rFonts w:ascii="Times New Roman" w:eastAsia="Yu Mincho" w:hAnsi="Times New Roman" w:cs="Times New Roman"/>
+          <w:sz w:val="24"/>
+          <w:szCs w:val="24"/>
+          <w:lang w:eastAsia="ja-JP"/>
+        </w:rPr>
+        <w:t>time</w:t>
+      </w:r>
+      <w:r>
+        <w:rPr>
+          <w:rFonts w:ascii="Times New Roman" w:eastAsia="Yu Mincho" w:hAnsi="Times New Roman" w:cs="Times New Roman"/>
+          <w:sz w:val="24"/>
+          <w:szCs w:val="24"/>
+          <w:lang w:eastAsia="ja-JP"/>
+        </w:rPr>
+        <w:t xml:space="preserve"> may be different from the </w:t>
+      </w:r>
+      <w:r>
+        <w:rPr>
+          <w:rFonts w:ascii="Times New Roman" w:eastAsia="Yu Mincho" w:hAnsi="Times New Roman" w:cs="Times New Roman"/>
+          <w:sz w:val="24"/>
+          <w:szCs w:val="24"/>
+          <w:lang w:eastAsia="ja-JP"/>
+        </w:rPr>
+        <w:t>final</w:t>
+      </w:r>
+      <w:r>
+        <w:rPr>
+          <w:rFonts w:ascii="Times New Roman" w:eastAsia="Yu Mincho" w:hAnsi="Times New Roman" w:cs="Times New Roman"/>
+          <w:sz w:val="24"/>
+          <w:szCs w:val="24"/>
+          <w:lang w:eastAsia="ja-JP"/>
+        </w:rPr>
+        <w:t xml:space="preserve"> updated </w:t>
+      </w:r>
+      <w:r>
+        <w:rPr>
+          <w:rFonts w:ascii="Times New Roman" w:eastAsia="Yu Mincho" w:hAnsi="Times New Roman" w:cs="Times New Roman"/>
+          <w:sz w:val="24"/>
+          <w:szCs w:val="24"/>
+          <w:lang w:eastAsia="ja-JP"/>
+        </w:rPr>
+        <w:t>time</w:t>
+      </w:r>
+      <w:r>
+        <w:rPr>
+          <w:rFonts w:ascii="Times New Roman" w:eastAsia="Yu Mincho" w:hAnsi="Times New Roman" w:cs="Times New Roman"/>
+          <w:sz w:val="24"/>
+          <w:szCs w:val="24"/>
+          <w:lang w:eastAsia="ja-JP"/>
+        </w:rPr>
+        <w:t>.</w:t>
+      </w:r>
+      <w:r>
+        <w:rPr>
+          <w:rFonts w:ascii="Times New Roman" w:eastAsia="Yu Mincho" w:hAnsi="Times New Roman" w:cs="Times New Roman"/>
+          <w:sz w:val="24"/>
+          <w:szCs w:val="24"/>
+          <w:lang w:eastAsia="ja-JP"/>
+        </w:rPr>
+        <w:t xml:space="preserve"> </w:t>
+      </w:r>
+    </w:p>
+    <w:p>
+      <w:pPr>
+        <w:spacing w:line="240" w:lineRule="auto"/>
+        <w:jc w:val="both"/>
+        <w:rPr>
+          <w:rFonts w:ascii="Times New Roman" w:eastAsia="Yu Mincho" w:hAnsi="Times New Roman" w:cs="Times New Roman"/>
+          <w:sz w:val="24"/>
+          <w:szCs w:val="24"/>
+          <w:lang w:eastAsia="ja-JP"/>
+        </w:rPr>
+      </w:pPr>
+      <w:r>
+        <w:rPr>
+          <w:rFonts w:ascii="Times New Roman" w:eastAsia="Yu Mincho" w:hAnsi="Times New Roman" w:cs="Times New Roman"/>
+          <w:b/>
+          <w:sz w:val="24"/>
+          <w:szCs w:val="24"/>
+          <w:lang w:eastAsia="ja-JP"/>
+        </w:rPr>
+        <w:t>Automated</w:t>
+      </w:r>
+      <w:r>
+        <w:rPr>
+          <w:rFonts w:ascii="Times New Roman" w:eastAsia="Yu Mincho" w:hAnsi="Times New Roman" w:cs="Times New Roman"/>
+          <w:b/>
+          <w:sz w:val="24"/>
+          <w:szCs w:val="24"/>
+          <w:lang w:eastAsia="ja-JP"/>
+        </w:rPr>
+        <w:t xml:space="preserve"> Passenger Count</w:t>
+      </w:r>
+      <w:r>
+        <w:rPr>
+          <w:rFonts w:ascii="Times New Roman" w:eastAsia="Yu Mincho" w:hAnsi="Times New Roman" w:cs="Times New Roman"/>
+          <w:b/>
+          <w:sz w:val="24"/>
+          <w:szCs w:val="24"/>
+          <w:lang w:eastAsia="ja-JP"/>
+        </w:rPr>
+        <w:t>ing</w:t>
+      </w:r>
+      <w:r>
+        <w:rPr>
+          <w:rFonts w:ascii="Times New Roman" w:eastAsia="Yu Mincho" w:hAnsi="Times New Roman" w:cs="Times New Roman"/>
+          <w:b/>
+          <w:sz w:val="24"/>
+          <w:szCs w:val="24"/>
+          <w:lang w:eastAsia="ja-JP"/>
+        </w:rPr>
+        <w:t xml:space="preserve"> (APC) data.</w:t>
+      </w:r>
+      <w:r>
+        <w:rPr>
+          <w:rFonts w:ascii="Times New Roman" w:eastAsia="Yu Mincho" w:hAnsi="Times New Roman" w:cs="Times New Roman"/>
+          <w:sz w:val="24"/>
+          <w:szCs w:val="24"/>
+          <w:lang w:eastAsia="ja-JP"/>
+        </w:rPr>
+        <w:t xml:space="preserve">  </w:t>
+      </w:r>
+      <w:r>
+        <w:rPr>
+          <w:rFonts w:ascii="Times New Roman" w:eastAsia="Yu Mincho" w:hAnsi="Times New Roman" w:cs="Times New Roman"/>
+          <w:sz w:val="24"/>
+          <w:szCs w:val="24"/>
+          <w:lang w:eastAsia="ja-JP"/>
+        </w:rPr>
+        <w:t xml:space="preserve">In response to the temporal uncertainty of GTFS, we also </w:t>
+      </w:r>
+      <w:r>
+        <w:rPr>
+          <w:rFonts w:ascii="Times New Roman" w:eastAsia="Yu Mincho" w:hAnsi="Times New Roman" w:cs="Times New Roman"/>
+          <w:sz w:val="24"/>
+          <w:szCs w:val="24"/>
+          <w:lang w:eastAsia="ja-JP"/>
+        </w:rPr>
+        <w:t>utilized another data so</w:t>
+      </w:r>
+      <w:r>
+        <w:rPr>
+          <w:rFonts w:ascii="Times New Roman" w:eastAsia="Yu Mincho" w:hAnsi="Times New Roman" w:cs="Times New Roman"/>
+          <w:sz w:val="24"/>
+          <w:szCs w:val="24"/>
+          <w:lang w:eastAsia="ja-JP"/>
+        </w:rPr>
+        <w:t>urce: automated</w:t>
+      </w:r>
+      <w:r>
+        <w:rPr>
+          <w:rFonts w:ascii="Times New Roman" w:eastAsia="Yu Mincho" w:hAnsi="Times New Roman" w:cs="Times New Roman"/>
+          <w:sz w:val="24"/>
+          <w:szCs w:val="24"/>
+          <w:lang w:eastAsia="ja-JP"/>
+        </w:rPr>
+        <w:t xml:space="preserve"> passenger counting data [citation needed (</w:t>
+      </w:r>
+      <w:hyperlink r:id="rId10" w:history="1">
+        <w:r>
+          <w:rPr>
+            <w:rStyle w:val="Hyperlink"/>
+          </w:rPr>
+          <w:t>https://www.transitwiki.org/TransitWiki/index.php/Automated_passenger_counter</w:t>
+        </w:r>
+      </w:hyperlink>
+      <w:r>
+        <w:rPr>
+          <w:rFonts w:ascii="Times New Roman" w:eastAsia="Yu Mincho" w:hAnsi="Times New Roman" w:cs="Times New Roman"/>
+          <w:sz w:val="24"/>
+          <w:szCs w:val="24"/>
+          <w:lang w:eastAsia="ja-JP"/>
+        </w:rPr>
+        <w:t xml:space="preserve">)] is generated by </w:t>
+      </w:r>
+      <w:r>
+        <w:rPr>
+          <w:rFonts w:ascii="Times New Roman" w:eastAsia="Yu Mincho" w:hAnsi="Times New Roman" w:cs="Times New Roman"/>
+          <w:sz w:val="24"/>
+          <w:szCs w:val="24"/>
+          <w:lang w:eastAsia="ja-JP"/>
+        </w:rPr>
+        <w:t>automated passenger counter devices that are installed on the vehicles</w:t>
+      </w:r>
+      <w:r>
+        <w:rPr>
+          <w:rFonts w:ascii="Times New Roman" w:eastAsia="Yu Mincho" w:hAnsi="Times New Roman" w:cs="Times New Roman"/>
+          <w:sz w:val="24"/>
+          <w:szCs w:val="24"/>
+          <w:lang w:eastAsia="ja-JP"/>
+        </w:rPr>
+        <w:t xml:space="preserve"> for automatic data collection</w:t>
+      </w:r>
+      <w:r>
+        <w:rPr>
+          <w:rFonts w:ascii="Times New Roman" w:eastAsia="Yu Mincho" w:hAnsi="Times New Roman" w:cs="Times New Roman"/>
+          <w:sz w:val="24"/>
+          <w:szCs w:val="24"/>
+          <w:lang w:eastAsia="ja-JP"/>
+        </w:rPr>
+        <w:t xml:space="preserve">. The primary purpose of the devices is to </w:t>
+      </w:r>
+      <w:r>
+        <w:rPr>
+          <w:rFonts w:ascii="Times New Roman" w:eastAsia="Yu Mincho" w:hAnsi="Times New Roman" w:cs="Times New Roman"/>
+          <w:sz w:val="24"/>
+          <w:szCs w:val="24"/>
+          <w:lang w:eastAsia="ja-JP"/>
+        </w:rPr>
+        <w:t>track</w:t>
+      </w:r>
+      <w:r>
+        <w:rPr>
+          <w:rFonts w:ascii="Times New Roman" w:eastAsia="Yu Mincho" w:hAnsi="Times New Roman" w:cs="Times New Roman"/>
+          <w:sz w:val="24"/>
+          <w:szCs w:val="24"/>
+          <w:lang w:eastAsia="ja-JP"/>
+        </w:rPr>
+        <w:t xml:space="preserve"> and report transit ridership</w:t>
+      </w:r>
+      <w:r>
+        <w:rPr>
+          <w:rFonts w:ascii="Times New Roman" w:eastAsia="Yu Mincho" w:hAnsi="Times New Roman" w:cs="Times New Roman"/>
+          <w:sz w:val="24"/>
+          <w:szCs w:val="24"/>
+          <w:lang w:eastAsia="ja-JP"/>
+        </w:rPr>
+        <w:t xml:space="preserve">; </w:t>
+      </w:r>
+      <w:r>
+        <w:rPr>
+          <w:rFonts w:ascii="Times New Roman" w:eastAsia="Yu Mincho" w:hAnsi="Times New Roman" w:cs="Times New Roman"/>
+          <w:sz w:val="24"/>
+          <w:szCs w:val="24"/>
+          <w:lang w:eastAsia="ja-JP"/>
+        </w:rPr>
+        <w:t>besides</w:t>
+      </w:r>
+      <w:r>
+        <w:rPr>
+          <w:rFonts w:ascii="Times New Roman" w:eastAsia="Yu Mincho" w:hAnsi="Times New Roman" w:cs="Times New Roman"/>
+          <w:sz w:val="24"/>
+          <w:szCs w:val="24"/>
+          <w:lang w:eastAsia="ja-JP"/>
+        </w:rPr>
+        <w:t>, the data also contains the arrival time and departure time collected at the stops.</w:t>
+      </w:r>
+    </w:p>
+    <w:p>
+      <w:pPr>
+        <w:spacing w:line="240" w:lineRule="auto"/>
+        <w:ind w:firstLine="720"/>
+        <w:jc w:val="both"/>
+        <w:rPr>
+          <w:rFonts w:ascii="Times New Roman" w:eastAsia="Yu Mincho" w:hAnsi="Times New Roman" w:cs="Times New Roman"/>
+          <w:sz w:val="24"/>
+          <w:szCs w:val="24"/>
+          <w:lang w:eastAsia="ja-JP"/>
+        </w:rPr>
+      </w:pPr>
+      <w:r>
+        <w:rPr>
+          <w:rFonts w:ascii="Times New Roman" w:eastAsia="Yu Mincho" w:hAnsi="Times New Roman" w:cs="Times New Roman"/>
+          <w:sz w:val="24"/>
+          <w:szCs w:val="24"/>
+          <w:lang w:eastAsia="ja-JP"/>
+        </w:rPr>
+        <w:t xml:space="preserve">A major advantage of APC data compared to GTFS data is its </w:t>
+      </w:r>
+      <w:r>
+        <w:rPr>
+          <w:rFonts w:ascii="Times New Roman" w:eastAsia="Yu Mincho" w:hAnsi="Times New Roman" w:cs="Times New Roman"/>
+          <w:sz w:val="24"/>
+          <w:szCs w:val="24"/>
+          <w:lang w:eastAsia="ja-JP"/>
+        </w:rPr>
+        <w:t xml:space="preserve">high </w:t>
+      </w:r>
+      <w:r>
+        <w:rPr>
+          <w:rFonts w:ascii="Times New Roman" w:eastAsia="Yu Mincho" w:hAnsi="Times New Roman" w:cs="Times New Roman"/>
+          <w:sz w:val="24"/>
+          <w:szCs w:val="24"/>
+          <w:lang w:eastAsia="ja-JP"/>
+        </w:rPr>
+        <w:t xml:space="preserve">temporal accuracy: </w:t>
+      </w:r>
+      <w:r>
+        <w:rPr>
+          <w:rFonts w:ascii="Times New Roman" w:eastAsia="Yu Mincho" w:hAnsi="Times New Roman" w:cs="Times New Roman"/>
+          <w:sz w:val="24"/>
+          <w:szCs w:val="24"/>
+          <w:lang w:eastAsia="ja-JP"/>
+        </w:rPr>
+        <w:t xml:space="preserve">the arrival and departure time is measured at the stop and updated </w:t>
+      </w:r>
+      <w:r>
+        <w:rPr>
+          <w:rFonts w:ascii="Times New Roman" w:eastAsia="Yu Mincho" w:hAnsi="Times New Roman" w:cs="Times New Roman"/>
+          <w:sz w:val="24"/>
+          <w:szCs w:val="24"/>
+          <w:lang w:eastAsia="ja-JP"/>
+        </w:rPr>
+        <w:t>promptly</w:t>
+      </w:r>
+      <w:r>
+        <w:rPr>
+          <w:rFonts w:ascii="Times New Roman" w:eastAsia="Yu Mincho" w:hAnsi="Times New Roman" w:cs="Times New Roman"/>
+          <w:sz w:val="24"/>
+          <w:szCs w:val="24"/>
+          <w:lang w:eastAsia="ja-JP"/>
+        </w:rPr>
+        <w:t xml:space="preserve">, instead of updated discreetly according to the interval. </w:t>
+      </w:r>
+      <w:r>
+        <w:rPr>
+          <w:rFonts w:ascii="Times New Roman" w:eastAsia="Yu Mincho" w:hAnsi="Times New Roman" w:cs="Times New Roman"/>
+          <w:sz w:val="24"/>
+          <w:szCs w:val="24"/>
+          <w:lang w:eastAsia="ja-JP"/>
+        </w:rPr>
+        <w:t>However</w:t>
+      </w:r>
+      <w:r>
+        <w:rPr>
+          <w:rFonts w:ascii="Times New Roman" w:eastAsia="Yu Mincho" w:hAnsi="Times New Roman" w:cs="Times New Roman"/>
+          <w:sz w:val="24"/>
+          <w:szCs w:val="24"/>
+          <w:lang w:eastAsia="ja-JP"/>
+        </w:rPr>
+        <w:t>, i</w:t>
+      </w:r>
+      <w:r>
+        <w:rPr>
+          <w:rFonts w:ascii="Times New Roman" w:eastAsia="Yu Mincho" w:hAnsi="Times New Roman" w:cs="Times New Roman"/>
+          <w:sz w:val="24"/>
+          <w:szCs w:val="24"/>
+          <w:lang w:eastAsia="ja-JP"/>
+        </w:rPr>
+        <w:t xml:space="preserve">t </w:t>
+      </w:r>
+      <w:r>
+        <w:rPr>
+          <w:rFonts w:ascii="Times New Roman" w:eastAsia="Yu Mincho" w:hAnsi="Times New Roman" w:cs="Times New Roman"/>
+          <w:sz w:val="24"/>
+          <w:szCs w:val="24"/>
+          <w:lang w:eastAsia="ja-JP"/>
+        </w:rPr>
+        <w:t>is not open data</w:t>
+      </w:r>
+      <w:r>
+        <w:rPr>
+          <w:rFonts w:ascii="Times New Roman" w:eastAsia="Yu Mincho" w:hAnsi="Times New Roman" w:cs="Times New Roman"/>
+          <w:sz w:val="24"/>
+          <w:szCs w:val="24"/>
+          <w:lang w:eastAsia="ja-JP"/>
+        </w:rPr>
+        <w:t>:</w:t>
+      </w:r>
+      <w:r>
+        <w:rPr>
+          <w:rFonts w:ascii="Times New Roman" w:eastAsia="Yu Mincho" w:hAnsi="Times New Roman" w:cs="Times New Roman"/>
+          <w:sz w:val="24"/>
+          <w:szCs w:val="24"/>
+          <w:lang w:eastAsia="ja-JP"/>
+        </w:rPr>
+        <w:t xml:space="preserve"> as an administrative data, it is not available for everyone; as an internal data format, it lacks a</w:t>
+      </w:r>
+      <w:r>
+        <w:rPr>
+          <w:rFonts w:ascii="Times New Roman" w:eastAsia="Yu Mincho" w:hAnsi="Times New Roman" w:cs="Times New Roman"/>
+          <w:sz w:val="24"/>
+          <w:szCs w:val="24"/>
+          <w:lang w:eastAsia="ja-JP"/>
+        </w:rPr>
+        <w:t xml:space="preserve"> </w:t>
+      </w:r>
+      <w:r>
+        <w:rPr>
+          <w:rFonts w:ascii="Times New Roman" w:eastAsia="Yu Mincho" w:hAnsi="Times New Roman" w:cs="Times New Roman"/>
+          <w:sz w:val="24"/>
+          <w:szCs w:val="24"/>
+          <w:lang w:eastAsia="ja-JP"/>
+        </w:rPr>
+        <w:t xml:space="preserve">universally accepted and </w:t>
+      </w:r>
+      <w:r>
+        <w:rPr>
+          <w:rFonts w:ascii="Times New Roman" w:eastAsia="Yu Mincho" w:hAnsi="Times New Roman" w:cs="Times New Roman"/>
+          <w:sz w:val="24"/>
+          <w:szCs w:val="24"/>
+          <w:lang w:eastAsia="ja-JP"/>
+        </w:rPr>
+        <w:t>manageable</w:t>
+      </w:r>
+      <w:r>
+        <w:rPr>
+          <w:rFonts w:ascii="Times New Roman" w:eastAsia="Yu Mincho" w:hAnsi="Times New Roman" w:cs="Times New Roman"/>
+          <w:sz w:val="24"/>
+          <w:szCs w:val="24"/>
+          <w:lang w:eastAsia="ja-JP"/>
+        </w:rPr>
+        <w:t xml:space="preserve"> data </w:t>
+      </w:r>
+      <w:r>
+        <w:rPr>
+          <w:rFonts w:ascii="Times New Roman" w:eastAsia="Yu Mincho" w:hAnsi="Times New Roman" w:cs="Times New Roman"/>
+          <w:sz w:val="24"/>
+          <w:szCs w:val="24"/>
+          <w:lang w:eastAsia="ja-JP"/>
+        </w:rPr>
+        <w:t>protocol</w:t>
+      </w:r>
+      <w:r>
+        <w:rPr>
+          <w:rFonts w:ascii="Times New Roman" w:eastAsia="Yu Mincho" w:hAnsi="Times New Roman" w:cs="Times New Roman"/>
+          <w:sz w:val="24"/>
+          <w:szCs w:val="24"/>
+          <w:lang w:eastAsia="ja-JP"/>
+        </w:rPr>
+        <w:t xml:space="preserve">. </w:t>
+      </w:r>
+      <w:r>
+        <w:rPr>
+          <w:rFonts w:ascii="Times New Roman" w:eastAsia="Yu Mincho" w:hAnsi="Times New Roman" w:cs="Times New Roman"/>
+          <w:sz w:val="24"/>
+          <w:szCs w:val="24"/>
+          <w:lang w:eastAsia="ja-JP"/>
+        </w:rPr>
+        <w:t>These two characteristics</w:t>
+      </w:r>
+      <w:r>
+        <w:rPr>
+          <w:rFonts w:ascii="Times New Roman" w:eastAsia="Yu Mincho" w:hAnsi="Times New Roman" w:cs="Times New Roman"/>
+          <w:sz w:val="24"/>
+          <w:szCs w:val="24"/>
+          <w:lang w:eastAsia="ja-JP"/>
+        </w:rPr>
+        <w:t xml:space="preserve"> make </w:t>
+      </w:r>
+      <w:r>
+        <w:rPr>
+          <w:rFonts w:ascii="Times New Roman" w:eastAsia="Yu Mincho" w:hAnsi="Times New Roman" w:cs="Times New Roman"/>
+          <w:sz w:val="24"/>
+          <w:szCs w:val="24"/>
+          <w:lang w:eastAsia="ja-JP"/>
+        </w:rPr>
+        <w:t>the dataset</w:t>
+      </w:r>
+      <w:r>
+        <w:rPr>
+          <w:rFonts w:ascii="Times New Roman" w:eastAsia="Yu Mincho" w:hAnsi="Times New Roman" w:cs="Times New Roman"/>
+          <w:sz w:val="24"/>
+          <w:szCs w:val="24"/>
+          <w:lang w:eastAsia="ja-JP"/>
+        </w:rPr>
+        <w:t xml:space="preserve"> hard to reuse and expand to </w:t>
+      </w:r>
+      <w:r>
+        <w:rPr>
+          <w:rFonts w:ascii="Times New Roman" w:eastAsia="Yu Mincho" w:hAnsi="Times New Roman" w:cs="Times New Roman"/>
+          <w:sz w:val="24"/>
+          <w:szCs w:val="24"/>
+          <w:lang w:eastAsia="ja-JP"/>
+        </w:rPr>
+        <w:t>other</w:t>
+      </w:r>
+      <w:r>
+        <w:rPr>
+          <w:rFonts w:ascii="Times New Roman" w:eastAsia="Yu Mincho" w:hAnsi="Times New Roman" w:cs="Times New Roman"/>
+          <w:sz w:val="24"/>
+          <w:szCs w:val="24"/>
+          <w:lang w:eastAsia="ja-JP"/>
+        </w:rPr>
+        <w:t xml:space="preserve"> </w:t>
+      </w:r>
+      <w:r>
+        <w:rPr>
+          <w:rFonts w:ascii="Times New Roman" w:eastAsia="Yu Mincho" w:hAnsi="Times New Roman" w:cs="Times New Roman"/>
+          <w:sz w:val="24"/>
+          <w:szCs w:val="24"/>
+          <w:lang w:eastAsia="ja-JP"/>
+        </w:rPr>
+        <w:t>system</w:t>
+      </w:r>
+      <w:r>
+        <w:rPr>
+          <w:rFonts w:ascii="Times New Roman" w:eastAsia="Yu Mincho" w:hAnsi="Times New Roman" w:cs="Times New Roman"/>
+          <w:sz w:val="24"/>
+          <w:szCs w:val="24"/>
+          <w:lang w:eastAsia="ja-JP"/>
+        </w:rPr>
+        <w:t>s</w:t>
+      </w:r>
+      <w:r>
+        <w:rPr>
+          <w:rFonts w:ascii="Times New Roman" w:eastAsia="Yu Mincho" w:hAnsi="Times New Roman" w:cs="Times New Roman"/>
+          <w:sz w:val="24"/>
+          <w:szCs w:val="24"/>
+          <w:lang w:eastAsia="ja-JP"/>
+        </w:rPr>
+        <w:t>.</w:t>
+      </w:r>
+      <w:r>
+        <w:rPr>
+          <w:rFonts w:ascii="Times New Roman" w:eastAsia="Yu Mincho" w:hAnsi="Times New Roman" w:cs="Times New Roman"/>
+          <w:sz w:val="24"/>
+          <w:szCs w:val="24"/>
+          <w:lang w:eastAsia="ja-JP"/>
+        </w:rPr>
+        <w:t xml:space="preserve"> </w:t>
+      </w:r>
+    </w:p>
+    <w:p>
+      <w:pPr>
+        <w:spacing w:line="240" w:lineRule="auto"/>
+        <w:ind w:firstLine="720"/>
+        <w:jc w:val="both"/>
+        <w:rPr>
+          <w:rFonts w:ascii="Times New Roman" w:eastAsia="Yu Mincho" w:hAnsi="Times New Roman" w:cs="Times New Roman"/>
+          <w:sz w:val="24"/>
+          <w:szCs w:val="24"/>
+          <w:lang w:eastAsia="ja-JP"/>
+        </w:rPr>
+      </w:pPr>
+      <w:r>
+        <w:rPr>
+          <w:rFonts w:ascii="Times New Roman" w:eastAsia="Yu Mincho" w:hAnsi="Times New Roman" w:cs="Times New Roman"/>
+          <w:sz w:val="24"/>
+          <w:szCs w:val="24"/>
+          <w:lang w:eastAsia="ja-JP"/>
+        </w:rPr>
+        <w:t>Moreover</w:t>
+      </w:r>
+      <w:r>
+        <w:rPr>
+          <w:rFonts w:ascii="Times New Roman" w:eastAsia="Yu Mincho" w:hAnsi="Times New Roman" w:cs="Times New Roman"/>
+          <w:sz w:val="24"/>
+          <w:szCs w:val="24"/>
+          <w:lang w:eastAsia="ja-JP"/>
+        </w:rPr>
+        <w:t xml:space="preserve">, APC data does not have 100% coverage of the whole system. Only part of the buses are installed the APC devices and we cannot conduct any analyses solely based on APC data. </w:t>
+      </w:r>
+      <w:r>
+        <w:rPr>
+          <w:rFonts w:ascii="Times New Roman" w:eastAsia="Yu Mincho" w:hAnsi="Times New Roman" w:cs="Times New Roman"/>
+          <w:sz w:val="24"/>
+          <w:szCs w:val="24"/>
+          <w:lang w:eastAsia="ja-JP"/>
+        </w:rPr>
+        <w:t>To make it feasible to utilize APC data as a possible data source and compensate for the mentioned drawbacks, we will merge the raw APC data and the GTFS data into a new APC dataset</w:t>
+      </w:r>
+      <w:r>
+        <w:rPr>
+          <w:rFonts w:ascii="Times New Roman" w:eastAsia="Yu Mincho" w:hAnsi="Times New Roman" w:cs="Times New Roman"/>
+          <w:sz w:val="24"/>
+          <w:szCs w:val="24"/>
+          <w:lang w:eastAsia="ja-JP"/>
+        </w:rPr>
+        <w:t xml:space="preserve">; then we will calculate the results with the both the original </w:t>
+      </w:r>
+      <w:r>
+        <w:rPr>
+          <w:rFonts w:ascii="Times New Roman" w:eastAsia="Yu Mincho" w:hAnsi="Times New Roman" w:cs="Times New Roman"/>
+          <w:sz w:val="24"/>
+          <w:szCs w:val="24"/>
+          <w:lang w:eastAsia="ja-JP"/>
+        </w:rPr>
+        <w:t xml:space="preserve">GTFS </w:t>
+      </w:r>
+      <w:r>
+        <w:rPr>
+          <w:rFonts w:ascii="Times New Roman" w:eastAsia="Yu Mincho" w:hAnsi="Times New Roman" w:cs="Times New Roman"/>
+          <w:sz w:val="24"/>
+          <w:szCs w:val="24"/>
+          <w:lang w:eastAsia="ja-JP"/>
+        </w:rPr>
+        <w:t>and</w:t>
+      </w:r>
+      <w:r>
+        <w:rPr>
+          <w:rFonts w:ascii="Times New Roman" w:eastAsia="Yu Mincho" w:hAnsi="Times New Roman" w:cs="Times New Roman"/>
+          <w:sz w:val="24"/>
+          <w:szCs w:val="24"/>
+          <w:lang w:eastAsia="ja-JP"/>
+        </w:rPr>
+        <w:t xml:space="preserve"> the</w:t>
+      </w:r>
+      <w:r>
+        <w:rPr>
+          <w:rFonts w:ascii="Times New Roman" w:eastAsia="Yu Mincho" w:hAnsi="Times New Roman" w:cs="Times New Roman"/>
+          <w:sz w:val="24"/>
+          <w:szCs w:val="24"/>
+          <w:lang w:eastAsia="ja-JP"/>
+        </w:rPr>
+        <w:t xml:space="preserve"> merged </w:t>
+      </w:r>
+      <w:r>
+        <w:rPr>
+          <w:rFonts w:ascii="Times New Roman" w:eastAsia="Yu Mincho" w:hAnsi="Times New Roman" w:cs="Times New Roman"/>
+          <w:sz w:val="24"/>
+          <w:szCs w:val="24"/>
+          <w:lang w:eastAsia="ja-JP"/>
+        </w:rPr>
+        <w:t>APC-</w:t>
+      </w:r>
+      <w:r>
+        <w:rPr>
+          <w:rFonts w:ascii="Times New Roman" w:eastAsia="Yu Mincho" w:hAnsi="Times New Roman" w:cs="Times New Roman"/>
+          <w:sz w:val="24"/>
+          <w:szCs w:val="24"/>
+          <w:lang w:eastAsia="ja-JP"/>
+        </w:rPr>
+        <w:t>GTFS dataset.</w:t>
+      </w:r>
+      <w:r>
+        <w:rPr>
+          <w:rFonts w:ascii="Times New Roman" w:eastAsia="Yu Mincho" w:hAnsi="Times New Roman" w:cs="Times New Roman"/>
+          <w:sz w:val="24"/>
+          <w:szCs w:val="24"/>
+          <w:lang w:eastAsia="ja-JP"/>
+        </w:rPr>
+        <w:t xml:space="preserve"> </w:t>
+      </w:r>
+    </w:p>
+    <w:p>
+      <w:pPr>
+        <w:spacing w:line="240" w:lineRule="auto"/>
+        <w:jc w:val="both"/>
+        <w:rPr>
+          <w:rFonts w:ascii="Times New Roman" w:eastAsia="Yu Mincho" w:hAnsi="Times New Roman" w:cs="Times New Roman"/>
+          <w:sz w:val="24"/>
+          <w:szCs w:val="24"/>
+          <w:u w:val="single"/>
+          <w:lang w:eastAsia="ja-JP"/>
+        </w:rPr>
+      </w:pPr>
+    </w:p>
+    <w:p>
+      <w:pPr>
+        <w:pStyle w:val="ListParagraph"/>
+        <w:numPr>
+          <w:ilvl w:val="1"/>
+          <w:numId w:val="1"/>
+        </w:numPr>
+        <w:spacing w:line="240" w:lineRule="auto"/>
+        <w:jc w:val="both"/>
+        <w:rPr>
+          <w:rFonts w:ascii="Times New Roman" w:eastAsia="Yu Mincho" w:hAnsi="Times New Roman" w:cs="Times New Roman"/>
+          <w:sz w:val="24"/>
+          <w:szCs w:val="24"/>
+          <w:u w:val="single"/>
+          <w:lang w:eastAsia="ja-JP"/>
+        </w:rPr>
+      </w:pPr>
+      <w:r>
+        <w:rPr>
+          <w:rFonts w:ascii="Times New Roman" w:eastAsia="Yu Mincho" w:hAnsi="Times New Roman" w:cs="Times New Roman"/>
+          <w:sz w:val="24"/>
+          <w:szCs w:val="24"/>
+          <w:u w:val="single"/>
+          <w:lang w:eastAsia="ja-JP"/>
+        </w:rPr>
+        <w:t>Transfer definition</w:t>
+      </w:r>
+    </w:p>
+    <w:p>
+      <w:pPr>
+        <w:spacing w:line="240" w:lineRule="auto"/>
+        <w:jc w:val="both"/>
+        <w:rPr>
+          <w:rFonts w:ascii="Times New Roman" w:eastAsia="Yu Mincho" w:hAnsi="Times New Roman" w:cs="Times New Roman"/>
+          <w:sz w:val="24"/>
+          <w:szCs w:val="24"/>
+          <w:lang w:eastAsia="ja-JP"/>
+        </w:rPr>
+      </w:pPr>
+      <w:r>
+        <w:rPr>
+          <w:rFonts w:ascii="Times New Roman" w:eastAsia="Yu Mincho" w:hAnsi="Times New Roman" w:cs="Times New Roman"/>
+          <w:sz w:val="24"/>
+          <w:szCs w:val="24"/>
+          <w:lang w:eastAsia="ja-JP"/>
+        </w:rPr>
         <w:t xml:space="preserve">All transfers can be divided into several two-stage sub-transfers, which consist of two trips: the </w:t>
       </w:r>
       <w:r>
@@ -4963,6 +5702,47 @@
         </w:rPr>
         <w:t xml:space="preserve">). </w:t>
       </w:r>
+      <w:r>
+        <w:rPr>
+          <w:rFonts w:ascii="Times New Roman" w:eastAsia="Yu Mincho" w:hAnsi="Times New Roman" w:cs="Times New Roman"/>
+          <w:sz w:val="24"/>
+          <w:szCs w:val="24"/>
+          <w:lang w:eastAsia="ja-JP"/>
+        </w:rPr>
+        <w:t xml:space="preserve">We can further conceptualize transfers as a process of synchronization among: </w:t>
+      </w:r>
+      <w:proofErr w:type="spellStart"/>
+      <w:r>
+        <w:rPr>
+          <w:rFonts w:ascii="Times New Roman" w:eastAsia="Yu Mincho" w:hAnsi="Times New Roman" w:cs="Times New Roman"/>
+          <w:sz w:val="24"/>
+          <w:szCs w:val="24"/>
+          <w:lang w:eastAsia="ja-JP"/>
+        </w:rPr>
+        <w:t>i</w:t>
+      </w:r>
+      <w:proofErr w:type="spellEnd"/>
+      <w:r>
+        <w:rPr>
+          <w:rFonts w:ascii="Times New Roman" w:eastAsia="Yu Mincho" w:hAnsi="Times New Roman" w:cs="Times New Roman"/>
+          <w:sz w:val="24"/>
+          <w:szCs w:val="24"/>
+          <w:lang w:eastAsia="ja-JP"/>
+        </w:rPr>
+        <w:t xml:space="preserve">) the generating trip brings passengers to the generating stop; ii) transition of users to receiving stop; iii) the receiving trip picks up passengers at receiving stop. </w:t>
+      </w:r>
+    </w:p>
+    <w:p>
+      <w:pPr>
+        <w:spacing w:line="240" w:lineRule="auto"/>
+        <w:jc w:val="both"/>
+        <w:rPr>
+          <w:rFonts w:ascii="Times New Roman" w:eastAsia="Yu Mincho" w:hAnsi="Times New Roman" w:cs="Times New Roman"/>
+          <w:sz w:val="24"/>
+          <w:szCs w:val="24"/>
+          <w:lang w:eastAsia="ja-JP"/>
+        </w:rPr>
+      </w:pPr>
     </w:p>
     <w:p>
       <w:pPr>
@@ -4974,7 +5754,6 @@
         <w:rPr>
           <w:noProof/>
         </w:rPr>
-        <w:lastRenderedPageBreak/>
         <w:drawing>
           <wp:inline distT="0" distB="0" distL="0" distR="0" wp14:anchorId="0EDD495B" wp14:editId="4F92B013">
             <wp:extent cx="4581525" cy="2752725"/>
@@ -4993,7 +5772,7 @@
                     </pic:cNvPicPr>
                   </pic:nvPicPr>
                   <pic:blipFill>
-                    <a:blip r:embed="rId10">
+                    <a:blip r:embed="rId11">
                       <a:extLst>
                         <a:ext uri="{28A0092B-C50C-407E-A947-70E740481C1C}">
                           <a14:useLocalDpi xmlns:a14="http://schemas.microsoft.com/office/drawing/2010/main" val="0"/>
@@ -5122,27 +5901,43 @@
           <w:szCs w:val="24"/>
           <w:lang w:eastAsia="ja-JP"/>
         </w:rPr>
-        <w:t xml:space="preserve">We can further conceptualize transfers as a process of synchronization among: </w:t>
-      </w:r>
-      <w:proofErr w:type="spellStart"/>
-      <w:r>
-        <w:rPr>
-          <w:rFonts w:ascii="Times New Roman" w:eastAsia="Yu Mincho" w:hAnsi="Times New Roman" w:cs="Times New Roman"/>
-          <w:sz w:val="24"/>
-          <w:szCs w:val="24"/>
-          <w:lang w:eastAsia="ja-JP"/>
-        </w:rPr>
-        <w:t>i</w:t>
-      </w:r>
-      <w:proofErr w:type="spellEnd"/>
-      <w:r>
-        <w:rPr>
-          <w:rFonts w:ascii="Times New Roman" w:eastAsia="Yu Mincho" w:hAnsi="Times New Roman" w:cs="Times New Roman"/>
-          <w:sz w:val="24"/>
-          <w:szCs w:val="24"/>
-          <w:lang w:eastAsia="ja-JP"/>
-        </w:rPr>
-        <w:t>) the generating trip brings passengers to the generating stop; ii) transition of users to receiving stop; iii) the receiving trip picks up passengers at receiving stop.</w:t>
+        <w:t>Transfers are not l</w:t>
+      </w:r>
+      <w:r>
+        <w:rPr>
+          <w:rFonts w:ascii="Times New Roman" w:eastAsia="Yu Mincho" w:hAnsi="Times New Roman" w:cs="Times New Roman"/>
+          <w:sz w:val="24"/>
+          <w:szCs w:val="24"/>
+          <w:lang w:eastAsia="ja-JP"/>
+        </w:rPr>
+        <w:t>ike normal transit trips</w:t>
+      </w:r>
+      <w:r>
+        <w:rPr>
+          <w:rFonts w:ascii="Times New Roman" w:eastAsia="Yu Mincho" w:hAnsi="Times New Roman" w:cs="Times New Roman"/>
+          <w:sz w:val="24"/>
+          <w:szCs w:val="24"/>
+          <w:lang w:eastAsia="ja-JP"/>
+        </w:rPr>
+        <w:t xml:space="preserve"> in terms of passenger participation: </w:t>
+      </w:r>
+      <w:r>
+        <w:rPr>
+          <w:rFonts w:ascii="Times New Roman" w:eastAsia="Yu Mincho" w:hAnsi="Times New Roman" w:cs="Times New Roman"/>
+          <w:sz w:val="24"/>
+          <w:szCs w:val="24"/>
+          <w:lang w:eastAsia="ja-JP"/>
+        </w:rPr>
+        <w:t>passengers</w:t>
+      </w:r>
+      <w:r>
+        <w:rPr>
+          <w:rFonts w:ascii="Times New Roman" w:eastAsia="Yu Mincho" w:hAnsi="Times New Roman" w:cs="Times New Roman"/>
+          <w:sz w:val="24"/>
+          <w:szCs w:val="24"/>
+          <w:lang w:eastAsia="ja-JP"/>
+        </w:rPr>
+        <w:t xml:space="preserve"> have no control of the performance of transfers</w:t>
       </w:r>
       <w:r>
         <w:rPr>
@@ -5160,7 +5955,16 @@
           <w:szCs w:val="24"/>
           <w:lang w:eastAsia="ja-JP"/>
         </w:rPr>
-        <w:t xml:space="preserve">During this process, unlike normal transit trips, users have no control of the performance of transfers since both actors of the synchronization are buses. </w:t>
+        <w:t>during this process,</w:t>
+      </w:r>
+      <w:r>
+        <w:rPr>
+          <w:rFonts w:ascii="Times New Roman" w:eastAsia="Yu Mincho" w:hAnsi="Times New Roman" w:cs="Times New Roman"/>
+          <w:sz w:val="24"/>
+          <w:szCs w:val="24"/>
+          <w:lang w:eastAsia="ja-JP"/>
+        </w:rPr>
+        <w:t xml:space="preserve"> since both actors of the synchronization are buses. </w:t>
       </w:r>
       <w:r>
         <w:rPr>
@@ -5214,7 +6018,25 @@
           <w:szCs w:val="24"/>
           <w:lang w:eastAsia="ja-JP"/>
         </w:rPr>
-        <w:t xml:space="preserve">e the performance of transfers. </w:t>
+        <w:t>e the performance of transfers.</w:t>
+      </w:r>
+      <w:r>
+        <w:rPr>
+          <w:rFonts w:ascii="Times New Roman" w:eastAsia="Yu Mincho" w:hAnsi="Times New Roman" w:cs="Times New Roman"/>
+          <w:sz w:val="24"/>
+          <w:szCs w:val="24"/>
+          <w:lang w:eastAsia="ja-JP"/>
+        </w:rPr>
+        <w:t xml:space="preserve"> In fact, the performance of transfers are solely dependent on the buses.</w:t>
+      </w:r>
+      <w:r>
+        <w:rPr>
+          <w:rFonts w:ascii="Times New Roman" w:eastAsia="Yu Mincho" w:hAnsi="Times New Roman" w:cs="Times New Roman"/>
+          <w:sz w:val="24"/>
+          <w:szCs w:val="24"/>
+          <w:lang w:eastAsia="ja-JP"/>
+        </w:rPr>
+        <w:t xml:space="preserve"> </w:t>
       </w:r>
       <w:r>
         <w:rPr>
@@ -5260,6 +6082,24 @@
           <w:lang w:eastAsia="ja-JP"/>
         </w:rPr>
         <w:t xml:space="preserve"> </w:t>
+      </w:r>
+      <w:r>
+        <w:rPr>
+          <w:rFonts w:ascii="Times New Roman" w:eastAsia="Yu Mincho" w:hAnsi="Times New Roman" w:cs="Times New Roman"/>
+          <w:sz w:val="24"/>
+          <w:szCs w:val="24"/>
+          <w:lang w:eastAsia="ja-JP"/>
+        </w:rPr>
+        <w:t xml:space="preserve">In this sense, GTFS and APC data are perfect to measure the performance of transfer, since both data are </w:t>
+      </w:r>
+      <w:r>
+        <w:rPr>
+          <w:rFonts w:ascii="Times New Roman" w:eastAsia="Yu Mincho" w:hAnsi="Times New Roman" w:cs="Times New Roman"/>
+          <w:sz w:val="24"/>
+          <w:szCs w:val="24"/>
+          <w:lang w:eastAsia="ja-JP"/>
+        </w:rPr>
+        <w:t>based on the transportation instead of humans: the measured data points to trains, buses or ferries instead of passengers.</w:t>
       </w:r>
     </w:p>
     <w:p>
@@ -5299,6 +6139,7 @@
           <w:u w:val="single"/>
           <w:lang w:eastAsia="ja-JP"/>
         </w:rPr>
+        <w:lastRenderedPageBreak/>
         <w:t>T</w:t>
       </w:r>
       <w:r>
@@ -5710,7 +6551,6 @@
                                 </m:r>
                               </m:e>
                               <m:sub>
-                                <w:proofErr w:type="spellStart"/>
                                 <m:r>
                                   <m:rPr>
                                     <m:nor/>
@@ -5723,7 +6563,6 @@
                                   </w:rPr>
                                   <m:t>th</m:t>
                                 </m:r>
-                                <w:proofErr w:type="spellEnd"/>
                               </m:sub>
                             </m:sSub>
                             <m:r>
@@ -5788,7 +6627,6 @@
                                 </m:r>
                               </m:e>
                               <m:sub>
-                                <w:proofErr w:type="spellStart"/>
                                 <m:r>
                                   <m:rPr>
                                     <m:nor/>
@@ -5801,7 +6639,6 @@
                                   </w:rPr>
                                   <m:t>th</m:t>
                                 </m:r>
-                                <w:proofErr w:type="spellEnd"/>
                               </m:sub>
                             </m:sSub>
                             <m:r>
@@ -9942,6 +10779,7 @@
           <w:sz w:val="24"/>
           <w:szCs w:val="24"/>
         </w:rPr>
+        <w:lastRenderedPageBreak/>
         <w:drawing>
           <wp:inline distT="0" distB="0" distL="0" distR="0" wp14:anchorId="5A53E8DF" wp14:editId="7B103F93">
             <wp:extent cx="5486400" cy="3257550"/>
@@ -9960,7 +10798,7 @@
                     </pic:cNvPicPr>
                   </pic:nvPicPr>
                   <pic:blipFill>
-                    <a:blip r:embed="rId11">
+                    <a:blip r:embed="rId12">
                       <a:extLst>
                         <a:ext uri="{28A0092B-C50C-407E-A947-70E740481C1C}">
                           <a14:useLocalDpi xmlns:a14="http://schemas.microsoft.com/office/drawing/2010/main" val="0"/>
@@ -10293,8 +11131,6 @@
         </w:rPr>
         <w:t xml:space="preserve">. A passenger getting on a normal transfer will catch the same bus as the scheduled transfer. Under this circumstance, ATP = 0, which means there is no additional time penalty, while the performance can be still different from the schedule due to the normal delay of the receiving trip. </w:t>
       </w:r>
-      <w:bookmarkStart w:id="8" w:name="_GoBack"/>
-      <w:bookmarkEnd w:id="8"/>
     </w:p>
     <w:p>
       <w:pPr>
@@ -10417,17 +11253,7 @@
           <w:szCs w:val="24"/>
           <w:lang w:eastAsia="ja-JP"/>
         </w:rPr>
-        <w:t xml:space="preserve"> Under this circumstance, ATP &gt; 0. The passenger will take a bus after the scheduled bus, hence will suffer </w:t>
-      </w:r>
-      <w:r>
-        <w:rPr>
-          <w:rFonts w:ascii="Times New Roman" w:eastAsia="Yu Mincho" w:hAnsi="Times New Roman" w:cs="Times New Roman"/>
-          <w:sz w:val="24"/>
-          <w:szCs w:val="24"/>
-          <w:lang w:eastAsia="ja-JP"/>
-        </w:rPr>
-        <w:lastRenderedPageBreak/>
-        <w:t xml:space="preserve">from additional time penalty other than normal delay. The missed transfers </w:t>
+        <w:t xml:space="preserve"> Under this circumstance, ATP &gt; 0. The passenger will take a bus after the scheduled bus, hence will suffer from additional time penalty other than normal delay. The missed transfers </w:t>
       </w:r>
       <w:r>
         <w:rPr>
@@ -10586,7 +11412,17 @@
           <w:szCs w:val="24"/>
           <w:lang w:eastAsia="ja-JP"/>
         </w:rPr>
-        <w:t xml:space="preserve"> During a preemptive transfer, instead of the scheduled bus, the user will get on a bus which should have arrived earlier than the passenger at the receiving stop. This is due to delays in the receiving buses. The passenger will naturally take the nearest bus regardless of the schedule. The ATP’s value can be negative, zero or positive, however, a negative ATP will not necessarily suggest a better performance since the TTP can be positive meanwhile.</w:t>
+        <w:t xml:space="preserve"> During a preemptive transfer, instead of the scheduled bus, the user will get on a bus which should have arrived earlier than the passenger at the receiving stop. This is due to delays in the </w:t>
+      </w:r>
+      <w:r>
+        <w:rPr>
+          <w:rFonts w:ascii="Times New Roman" w:eastAsia="Yu Mincho" w:hAnsi="Times New Roman" w:cs="Times New Roman"/>
+          <w:sz w:val="24"/>
+          <w:szCs w:val="24"/>
+          <w:lang w:eastAsia="ja-JP"/>
+        </w:rPr>
+        <w:lastRenderedPageBreak/>
+        <w:t>receiving buses. The passenger will naturally take the nearest bus regardless of the schedule. The ATP’s value can be negative, zero or positive, however, a negative ATP will not necessarily suggest a better performance since the TTP can be positive meanwhile.</w:t>
       </w:r>
       <w:r>
         <w:rPr>
@@ -10607,7 +11443,7 @@
           <w:szCs w:val="24"/>
         </w:rPr>
       </w:pPr>
-      <w:bookmarkStart w:id="9" w:name="_Hlk529799747"/>
+      <w:bookmarkStart w:id="8" w:name="_Hlk529799747"/>
       <w:r>
         <w:rPr>
           <w:noProof/>
@@ -10630,7 +11466,7 @@
                     </pic:cNvPicPr>
                   </pic:nvPicPr>
                   <pic:blipFill>
-                    <a:blip r:embed="rId12">
+                    <a:blip r:embed="rId13">
                       <a:extLst>
                         <a:ext uri="{28A0092B-C50C-407E-A947-70E740481C1C}">
                           <a14:useLocalDpi xmlns:a14="http://schemas.microsoft.com/office/drawing/2010/main" val="0"/>
@@ -10661,7 +11497,7 @@
           </wp:inline>
         </w:drawing>
       </w:r>
-      <w:bookmarkEnd w:id="9"/>
+      <w:bookmarkEnd w:id="8"/>
     </w:p>
     <w:p>
       <w:pPr>
@@ -10673,7 +11509,7 @@
           <w:szCs w:val="24"/>
         </w:rPr>
       </w:pPr>
-      <w:bookmarkStart w:id="10" w:name="_Ref19264061"/>
+      <w:bookmarkStart w:id="9" w:name="_Ref19264061"/>
       <w:r>
         <w:rPr>
           <w:rFonts w:ascii="Times New Roman" w:hAnsi="Times New Roman" w:cs="Times New Roman"/>
@@ -10723,7 +11559,7 @@
         </w:rPr>
         <w:fldChar w:fldCharType="end"/>
       </w:r>
-      <w:bookmarkEnd w:id="10"/>
+      <w:bookmarkEnd w:id="9"/>
       <w:r>
         <w:rPr>
           <w:rFonts w:ascii="Times New Roman" w:hAnsi="Times New Roman" w:cs="Times New Roman"/>
@@ -10918,7 +11754,16 @@
           <w:sz w:val="24"/>
           <w:szCs w:val="24"/>
         </w:rPr>
-        <w:t>Correspondingly, we have to search empirically for possible transfers from the GTFS static data. Theoretically, any two trips at two stops which are proximal enough for users to access can be regarded as a valid transfer. This can be refined with passenger data that shows actual transfers; this is likely to be a subset of the valid transfers. However, the danger with this approach is we may miss a potential transfer if it did not occur in the data.</w:t>
+        <w:t xml:space="preserve">Correspondingly, we have to search empirically for possible transfers from the GTFS static </w:t>
+      </w:r>
+      <w:r>
+        <w:rPr>
+          <w:rFonts w:ascii="Times New Roman" w:hAnsi="Times New Roman" w:cs="Times New Roman"/>
+          <w:sz w:val="24"/>
+          <w:szCs w:val="24"/>
+        </w:rPr>
+        <w:lastRenderedPageBreak/>
+        <w:t>data. Theoretically, any two trips at two stops which are proximal enough for users to access can be regarded as a valid transfer. This can be refined with passenger data that shows actual transfers; this is likely to be a subset of the valid transfers. However, the danger with this approach is we may miss a potential transfer if it did not occur in the data.</w:t>
       </w:r>
     </w:p>
     <w:p>
@@ -11346,7 +12191,7 @@
                 <w:lang w:eastAsia="ja-JP"/>
               </w:rPr>
             </w:pPr>
-            <w:bookmarkStart w:id="11" w:name="_Ref19453714"/>
+            <w:bookmarkStart w:id="10" w:name="_Ref19453714"/>
             <w:r>
               <w:rPr>
                 <w:rFonts w:ascii="Times New Roman" w:eastAsia="Yu Mincho" w:hAnsi="Times New Roman" w:cs="Times New Roman"/>
@@ -11406,7 +12251,7 @@
               </w:rPr>
               <w:t>)</w:t>
             </w:r>
-            <w:bookmarkEnd w:id="11"/>
+            <w:bookmarkEnd w:id="10"/>
           </w:p>
         </w:tc>
       </w:tr>
@@ -12355,6 +13200,7 @@
           <w:sz w:val="24"/>
           <w:szCs w:val="24"/>
         </w:rPr>
+        <w:lastRenderedPageBreak/>
         <w:t>I</w:t>
       </w:r>
       <w:r>
@@ -13078,7 +13924,6 @@
           <w:szCs w:val="24"/>
           <w:lang w:eastAsia="ja-JP"/>
         </w:rPr>
-        <w:lastRenderedPageBreak/>
         <w:t>Analysis</w:t>
       </w:r>
     </w:p>
@@ -13109,25 +13954,43 @@
           <w:szCs w:val="24"/>
           <w:lang w:eastAsia="ja-JP"/>
         </w:rPr>
-        <w:t xml:space="preserve">e conducted a case study with GTFS data from Central Ohio Transit Authority (COTA) bus system in Columbus, Ohio from February 2018 to February 2019. We acquired these data using the COTA application programming interface and archived these data for analysis in a MongoDB database. </w:t>
-      </w:r>
-      <w:r>
-        <w:rPr>
-          <w:rFonts w:ascii="Times New Roman" w:eastAsia="Yu Mincho" w:hAnsi="Times New Roman" w:cs="Times New Roman"/>
-          <w:sz w:val="24"/>
-          <w:szCs w:val="24"/>
-          <w:lang w:eastAsia="ja-JP"/>
-        </w:rPr>
-        <w:t>The GTFS real-time database and its auxiliary databases are in near Terabyte level in total; the code is optimiz</w:t>
-      </w:r>
-      <w:r>
-        <w:rPr>
-          <w:rFonts w:ascii="Times New Roman" w:eastAsia="Yu Mincho" w:hAnsi="Times New Roman" w:cs="Times New Roman"/>
-          <w:sz w:val="24"/>
-          <w:szCs w:val="24"/>
-          <w:lang w:eastAsia="ja-JP"/>
-        </w:rPr>
-        <w:t>ed and highly parallelized</w:t>
+        <w:t xml:space="preserve">e conducted a case study with GTFS data from Central Ohio Transit Authority (COTA) bus system in Columbus, Ohio from February 2018 to </w:t>
+      </w:r>
+      <w:r>
+        <w:rPr>
+          <w:rFonts w:ascii="Times New Roman" w:eastAsia="Yu Mincho" w:hAnsi="Times New Roman" w:cs="Times New Roman"/>
+          <w:sz w:val="24"/>
+          <w:szCs w:val="24"/>
+          <w:lang w:eastAsia="ja-JP"/>
+        </w:rPr>
+        <w:t>January</w:t>
+      </w:r>
+      <w:r>
+        <w:rPr>
+          <w:rFonts w:ascii="Times New Roman" w:eastAsia="Yu Mincho" w:hAnsi="Times New Roman" w:cs="Times New Roman"/>
+          <w:sz w:val="24"/>
+          <w:szCs w:val="24"/>
+          <w:lang w:eastAsia="ja-JP"/>
+        </w:rPr>
+        <w:t xml:space="preserve"> 2019. </w:t>
+      </w:r>
+      <w:r>
+        <w:rPr>
+          <w:rFonts w:ascii="Times New Roman" w:eastAsia="Yu Mincho" w:hAnsi="Times New Roman" w:cs="Times New Roman"/>
+          <w:sz w:val="24"/>
+          <w:szCs w:val="24"/>
+          <w:lang w:eastAsia="ja-JP"/>
+        </w:rPr>
+        <w:t>Accordingly, we acquired these data using the COTA ap</w:t>
+      </w:r>
+      <w:r>
+        <w:rPr>
+          <w:rFonts w:ascii="Times New Roman" w:eastAsia="Yu Mincho" w:hAnsi="Times New Roman" w:cs="Times New Roman"/>
+          <w:sz w:val="24"/>
+          <w:szCs w:val="24"/>
+          <w:lang w:eastAsia="ja-JP"/>
+        </w:rPr>
+        <w:t>plication programming interface;</w:t>
       </w:r>
       <w:r>
         <w:rPr>
@@ -13145,16 +14008,101 @@
           <w:szCs w:val="24"/>
           <w:lang w:eastAsia="ja-JP"/>
         </w:rPr>
-        <w:t>to deal with the subsequent computational difficulties</w:t>
-      </w:r>
-      <w:r>
-        <w:rPr>
-          <w:rFonts w:ascii="Times New Roman" w:eastAsia="Yu Mincho" w:hAnsi="Times New Roman" w:cs="Times New Roman"/>
-          <w:sz w:val="24"/>
-          <w:szCs w:val="24"/>
-          <w:lang w:eastAsia="ja-JP"/>
-        </w:rPr>
-        <w:t>.</w:t>
+        <w:t>Moreover</w:t>
+      </w:r>
+      <w:r>
+        <w:rPr>
+          <w:rFonts w:ascii="Times New Roman" w:eastAsia="Yu Mincho" w:hAnsi="Times New Roman" w:cs="Times New Roman"/>
+          <w:sz w:val="24"/>
+          <w:szCs w:val="24"/>
+          <w:lang w:eastAsia="ja-JP"/>
+        </w:rPr>
+        <w:t xml:space="preserve">, we </w:t>
+      </w:r>
+      <w:r>
+        <w:rPr>
+          <w:rFonts w:ascii="Times New Roman" w:eastAsia="Yu Mincho" w:hAnsi="Times New Roman" w:cs="Times New Roman"/>
+          <w:sz w:val="24"/>
+          <w:szCs w:val="24"/>
+          <w:lang w:eastAsia="ja-JP"/>
+        </w:rPr>
+        <w:t>requested APC dataset from May 2018 to January 2019 from COTA system administrators</w:t>
+      </w:r>
+      <w:r>
+        <w:rPr>
+          <w:rFonts w:ascii="Times New Roman" w:eastAsia="Yu Mincho" w:hAnsi="Times New Roman" w:cs="Times New Roman"/>
+          <w:sz w:val="24"/>
+          <w:szCs w:val="24"/>
+          <w:lang w:eastAsia="ja-JP"/>
+        </w:rPr>
+        <w:t xml:space="preserve">. </w:t>
+      </w:r>
+      <w:r>
+        <w:rPr>
+          <w:rFonts w:ascii="Times New Roman" w:eastAsia="Yu Mincho" w:hAnsi="Times New Roman" w:cs="Times New Roman"/>
+          <w:sz w:val="24"/>
+          <w:szCs w:val="24"/>
+          <w:lang w:eastAsia="ja-JP"/>
+        </w:rPr>
+        <w:t>APC dataset’s coverage is not 100% and cannot sustain the whole system alone. To make it feasible to validate the synchronization results, we</w:t>
+      </w:r>
+      <w:r>
+        <w:rPr>
+          <w:rFonts w:ascii="Times New Roman" w:eastAsia="Yu Mincho" w:hAnsi="Times New Roman" w:cs="Times New Roman"/>
+          <w:sz w:val="24"/>
+          <w:szCs w:val="24"/>
+          <w:lang w:eastAsia="ja-JP"/>
+        </w:rPr>
+        <w:t xml:space="preserve"> also</w:t>
+      </w:r>
+      <w:r>
+        <w:rPr>
+          <w:rFonts w:ascii="Times New Roman" w:eastAsia="Yu Mincho" w:hAnsi="Times New Roman" w:cs="Times New Roman"/>
+          <w:sz w:val="24"/>
+          <w:szCs w:val="24"/>
+          <w:lang w:eastAsia="ja-JP"/>
+        </w:rPr>
+        <w:t xml:space="preserve"> merged GTFS into APC to create a new APC dataset. </w:t>
+      </w:r>
+    </w:p>
+    <w:p>
+      <w:pPr>
+        <w:spacing w:line="240" w:lineRule="auto"/>
+        <w:ind w:firstLine="720"/>
+        <w:jc w:val="both"/>
+        <w:rPr>
+          <w:rFonts w:ascii="Times New Roman" w:eastAsia="Yu Mincho" w:hAnsi="Times New Roman" w:cs="Times New Roman"/>
+          <w:sz w:val="24"/>
+          <w:szCs w:val="24"/>
+          <w:lang w:eastAsia="ja-JP"/>
+        </w:rPr>
+      </w:pPr>
+      <w:r>
+        <w:rPr>
+          <w:rFonts w:ascii="Times New Roman" w:eastAsia="Yu Mincho" w:hAnsi="Times New Roman" w:cs="Times New Roman"/>
+          <w:sz w:val="24"/>
+          <w:szCs w:val="24"/>
+          <w:lang w:eastAsia="ja-JP"/>
+        </w:rPr>
+        <w:t>All the</w:t>
+      </w:r>
+      <w:r>
+        <w:rPr>
+          <w:rFonts w:ascii="Times New Roman" w:eastAsia="Yu Mincho" w:hAnsi="Times New Roman" w:cs="Times New Roman"/>
+          <w:sz w:val="24"/>
+          <w:szCs w:val="24"/>
+          <w:lang w:eastAsia="ja-JP"/>
+        </w:rPr>
+        <w:t xml:space="preserve"> data </w:t>
+      </w:r>
+      <w:r>
+        <w:rPr>
+          <w:rFonts w:ascii="Times New Roman" w:eastAsia="Yu Mincho" w:hAnsi="Times New Roman" w:cs="Times New Roman"/>
+          <w:sz w:val="24"/>
+          <w:szCs w:val="24"/>
+          <w:lang w:eastAsia="ja-JP"/>
+        </w:rPr>
+        <w:t>are</w:t>
       </w:r>
       <w:r>
         <w:rPr>
@@ -13172,25 +14120,188 @@
           <w:szCs w:val="24"/>
           <w:lang w:eastAsia="ja-JP"/>
         </w:rPr>
-        <w:t>Using various aggregation methods, we develop</w:t>
-      </w:r>
-      <w:r>
-        <w:rPr>
-          <w:rFonts w:ascii="Times New Roman" w:eastAsia="Yu Mincho" w:hAnsi="Times New Roman" w:cs="Times New Roman"/>
-          <w:sz w:val="24"/>
-          <w:szCs w:val="24"/>
-          <w:lang w:eastAsia="ja-JP"/>
-        </w:rPr>
-        <w:t>ed</w:t>
-      </w:r>
-      <w:r>
-        <w:rPr>
-          <w:rFonts w:ascii="Times New Roman" w:eastAsia="Yu Mincho" w:hAnsi="Times New Roman" w:cs="Times New Roman"/>
-          <w:sz w:val="24"/>
-          <w:szCs w:val="24"/>
-          <w:lang w:eastAsia="ja-JP"/>
-        </w:rPr>
-        <w:t xml:space="preserve"> different summary measures based on varying spatial or temporal resolutions.</w:t>
+        <w:t>archived for analysis in a MongoDB database.</w:t>
+      </w:r>
+      <w:r>
+        <w:rPr>
+          <w:rFonts w:ascii="Times New Roman" w:eastAsia="Yu Mincho" w:hAnsi="Times New Roman" w:cs="Times New Roman"/>
+          <w:sz w:val="24"/>
+          <w:szCs w:val="24"/>
+          <w:lang w:eastAsia="ja-JP"/>
+        </w:rPr>
+        <w:t xml:space="preserve"> </w:t>
+      </w:r>
+      <w:r>
+        <w:rPr>
+          <w:rFonts w:ascii="Times New Roman" w:eastAsia="Yu Mincho" w:hAnsi="Times New Roman" w:cs="Times New Roman"/>
+          <w:sz w:val="24"/>
+          <w:szCs w:val="24"/>
+          <w:lang w:eastAsia="ja-JP"/>
+        </w:rPr>
+        <w:t>The GTFS real-time</w:t>
+      </w:r>
+      <w:r>
+        <w:rPr>
+          <w:rFonts w:ascii="Times New Roman" w:eastAsia="Yu Mincho" w:hAnsi="Times New Roman" w:cs="Times New Roman"/>
+          <w:sz w:val="24"/>
+          <w:szCs w:val="24"/>
+          <w:lang w:eastAsia="ja-JP"/>
+        </w:rPr>
+        <w:t xml:space="preserve"> databases, APC </w:t>
+      </w:r>
+      <w:r>
+        <w:rPr>
+          <w:rFonts w:ascii="Times New Roman" w:eastAsia="Yu Mincho" w:hAnsi="Times New Roman" w:cs="Times New Roman"/>
+          <w:sz w:val="24"/>
+          <w:szCs w:val="24"/>
+          <w:lang w:eastAsia="ja-JP"/>
+        </w:rPr>
+        <w:t>database</w:t>
+      </w:r>
+      <w:r>
+        <w:rPr>
+          <w:rFonts w:ascii="Times New Roman" w:eastAsia="Yu Mincho" w:hAnsi="Times New Roman" w:cs="Times New Roman"/>
+          <w:sz w:val="24"/>
+          <w:szCs w:val="24"/>
+          <w:lang w:eastAsia="ja-JP"/>
+        </w:rPr>
+        <w:t>s,</w:t>
+      </w:r>
+      <w:r>
+        <w:rPr>
+          <w:rFonts w:ascii="Times New Roman" w:eastAsia="Yu Mincho" w:hAnsi="Times New Roman" w:cs="Times New Roman"/>
+          <w:sz w:val="24"/>
+          <w:szCs w:val="24"/>
+          <w:lang w:eastAsia="ja-JP"/>
+        </w:rPr>
+        <w:t xml:space="preserve"> and </w:t>
+      </w:r>
+      <w:r>
+        <w:rPr>
+          <w:rFonts w:ascii="Times New Roman" w:eastAsia="Yu Mincho" w:hAnsi="Times New Roman" w:cs="Times New Roman"/>
+          <w:sz w:val="24"/>
+          <w:szCs w:val="24"/>
+          <w:lang w:eastAsia="ja-JP"/>
+        </w:rPr>
+        <w:t>their</w:t>
+      </w:r>
+      <w:r>
+        <w:rPr>
+          <w:rFonts w:ascii="Times New Roman" w:eastAsia="Yu Mincho" w:hAnsi="Times New Roman" w:cs="Times New Roman"/>
+          <w:sz w:val="24"/>
+          <w:szCs w:val="24"/>
+          <w:lang w:eastAsia="ja-JP"/>
+        </w:rPr>
+        <w:t xml:space="preserve"> auxiliary databases are in near Terabyte level in total; </w:t>
+      </w:r>
+      <w:r>
+        <w:rPr>
+          <w:rFonts w:ascii="Times New Roman" w:eastAsia="Yu Mincho" w:hAnsi="Times New Roman" w:cs="Times New Roman"/>
+          <w:sz w:val="24"/>
+          <w:szCs w:val="24"/>
+          <w:lang w:eastAsia="ja-JP"/>
+        </w:rPr>
+        <w:lastRenderedPageBreak/>
+        <w:t>the code is optimized and highly parallelized</w:t>
+      </w:r>
+      <w:r>
+        <w:rPr>
+          <w:rFonts w:ascii="Times New Roman" w:eastAsia="Yu Mincho" w:hAnsi="Times New Roman" w:cs="Times New Roman"/>
+          <w:sz w:val="24"/>
+          <w:szCs w:val="24"/>
+          <w:lang w:eastAsia="ja-JP"/>
+        </w:rPr>
+        <w:t xml:space="preserve"> </w:t>
+      </w:r>
+      <w:r>
+        <w:rPr>
+          <w:rFonts w:ascii="Times New Roman" w:eastAsia="Yu Mincho" w:hAnsi="Times New Roman" w:cs="Times New Roman"/>
+          <w:sz w:val="24"/>
+          <w:szCs w:val="24"/>
+          <w:lang w:eastAsia="ja-JP"/>
+        </w:rPr>
+        <w:t>to deal with the subsequent computational difficulties.</w:t>
+      </w:r>
+      <w:r>
+        <w:rPr>
+          <w:rFonts w:ascii="Times New Roman" w:eastAsia="Yu Mincho" w:hAnsi="Times New Roman" w:cs="Times New Roman"/>
+          <w:sz w:val="24"/>
+          <w:szCs w:val="24"/>
+          <w:lang w:eastAsia="ja-JP"/>
+        </w:rPr>
+        <w:t xml:space="preserve"> </w:t>
+      </w:r>
+      <w:r>
+        <w:rPr>
+          <w:rFonts w:ascii="Times New Roman" w:eastAsia="Yu Mincho" w:hAnsi="Times New Roman" w:cs="Times New Roman"/>
+          <w:sz w:val="24"/>
+          <w:szCs w:val="24"/>
+          <w:lang w:eastAsia="ja-JP"/>
+        </w:rPr>
+        <w:t>Using various aggregation methods, we developed different summary measures based on varying spatial or temporal res</w:t>
+      </w:r>
+      <w:r>
+        <w:rPr>
+          <w:rFonts w:ascii="Times New Roman" w:eastAsia="Yu Mincho" w:hAnsi="Times New Roman" w:cs="Times New Roman"/>
+          <w:sz w:val="24"/>
+          <w:szCs w:val="24"/>
+          <w:lang w:eastAsia="ja-JP"/>
+        </w:rPr>
+        <w:t>olutions;</w:t>
+      </w:r>
+      <w:r>
+        <w:rPr>
+          <w:rFonts w:ascii="Times New Roman" w:eastAsia="Yu Mincho" w:hAnsi="Times New Roman" w:cs="Times New Roman"/>
+          <w:sz w:val="24"/>
+          <w:szCs w:val="24"/>
+          <w:lang w:eastAsia="ja-JP"/>
+        </w:rPr>
+        <w:t xml:space="preserve"> likewise,</w:t>
+      </w:r>
+      <w:r>
+        <w:rPr>
+          <w:rFonts w:ascii="Times New Roman" w:eastAsia="Yu Mincho" w:hAnsi="Times New Roman" w:cs="Times New Roman"/>
+          <w:sz w:val="24"/>
+          <w:szCs w:val="24"/>
+          <w:lang w:eastAsia="ja-JP"/>
+        </w:rPr>
+        <w:t xml:space="preserve"> to compare the results derived from GTFS and APC data</w:t>
+      </w:r>
+      <w:r>
+        <w:rPr>
+          <w:rFonts w:ascii="Times New Roman" w:eastAsia="Yu Mincho" w:hAnsi="Times New Roman" w:cs="Times New Roman"/>
+          <w:sz w:val="24"/>
+          <w:szCs w:val="24"/>
+          <w:lang w:eastAsia="ja-JP"/>
+        </w:rPr>
+        <w:t>, we present</w:t>
+      </w:r>
+      <w:r>
+        <w:rPr>
+          <w:rFonts w:ascii="Times New Roman" w:eastAsia="Yu Mincho" w:hAnsi="Times New Roman" w:cs="Times New Roman"/>
+          <w:sz w:val="24"/>
+          <w:szCs w:val="24"/>
+          <w:lang w:eastAsia="ja-JP"/>
+        </w:rPr>
+        <w:t xml:space="preserve"> two versions </w:t>
+      </w:r>
+      <w:r>
+        <w:rPr>
+          <w:rFonts w:ascii="Times New Roman" w:eastAsia="Yu Mincho" w:hAnsi="Times New Roman" w:cs="Times New Roman"/>
+          <w:sz w:val="24"/>
+          <w:szCs w:val="24"/>
+          <w:lang w:eastAsia="ja-JP"/>
+        </w:rPr>
+        <w:t xml:space="preserve">of measures </w:t>
+      </w:r>
+      <w:r>
+        <w:rPr>
+          <w:rFonts w:ascii="Times New Roman" w:eastAsia="Yu Mincho" w:hAnsi="Times New Roman" w:cs="Times New Roman"/>
+          <w:sz w:val="24"/>
+          <w:szCs w:val="24"/>
+          <w:lang w:eastAsia="ja-JP"/>
+        </w:rPr>
+        <w:t>separately.</w:t>
       </w:r>
     </w:p>
     <w:p>
@@ -13317,10 +14428,9 @@
         <w:ind w:firstLine="720"/>
         <w:jc w:val="both"/>
         <w:rPr>
-          <w:rFonts w:ascii="Times New Roman" w:eastAsia="Yu Mincho" w:hAnsi="Times New Roman" w:cs="Times New Roman"/>
-          <w:sz w:val="24"/>
-          <w:szCs w:val="24"/>
-          <w:lang w:eastAsia="ja-JP"/>
+          <w:rFonts w:ascii="Times New Roman" w:hAnsi="Times New Roman" w:cs="Times New Roman" w:hint="eastAsia"/>
+          <w:sz w:val="24"/>
+          <w:szCs w:val="24"/>
         </w:rPr>
       </w:pPr>
       <w:r>
@@ -13809,10 +14919,9 @@
         <w:spacing w:line="240" w:lineRule="auto"/>
         <w:jc w:val="center"/>
         <w:rPr>
-          <w:rFonts w:ascii="Times New Roman" w:eastAsia="Yu Mincho" w:hAnsi="Times New Roman" w:cs="Times New Roman"/>
-          <w:sz w:val="24"/>
-          <w:szCs w:val="24"/>
-          <w:lang w:eastAsia="ja-JP"/>
+          <w:rFonts w:ascii="Times New Roman" w:hAnsi="Times New Roman" w:cs="Times New Roman" w:hint="eastAsia"/>
+          <w:sz w:val="24"/>
+          <w:szCs w:val="24"/>
         </w:rPr>
       </w:pPr>
       <w:r>
@@ -13841,7 +14950,7 @@
                     </pic:cNvPicPr>
                   </pic:nvPicPr>
                   <pic:blipFill>
-                    <a:blip r:embed="rId13">
+                    <a:blip r:embed="rId14">
                       <a:extLst>
                         <a:ext uri="{28A0092B-C50C-407E-A947-70E740481C1C}">
                           <a14:useLocalDpi xmlns:a14="http://schemas.microsoft.com/office/drawing/2010/main" val="0"/>
@@ -13883,7 +14992,7 @@
           <w:szCs w:val="24"/>
         </w:rPr>
       </w:pPr>
-      <w:bookmarkStart w:id="12" w:name="_Ref19284989"/>
+      <w:bookmarkStart w:id="11" w:name="_Ref19284989"/>
       <w:r>
         <w:rPr>
           <w:rFonts w:ascii="Times New Roman" w:eastAsia="Yu Mincho" w:hAnsi="Times New Roman" w:cs="Times New Roman"/>
@@ -13939,7 +15048,7 @@
         </w:rPr>
         <w:fldChar w:fldCharType="end"/>
       </w:r>
-      <w:bookmarkEnd w:id="12"/>
+      <w:bookmarkEnd w:id="11"/>
       <w:r>
         <w:rPr>
           <w:rFonts w:ascii="Times New Roman" w:eastAsia="Yu Mincho" w:hAnsi="Times New Roman" w:cs="Times New Roman"/>
@@ -14004,7 +15113,7 @@
                     </pic:cNvPicPr>
                   </pic:nvPicPr>
                   <pic:blipFill>
-                    <a:blip r:embed="rId14" cstate="print">
+                    <a:blip r:embed="rId15" cstate="print">
                       <a:extLst>
                         <a:ext uri="{28A0092B-C50C-407E-A947-70E740481C1C}">
                           <a14:useLocalDpi xmlns:a14="http://schemas.microsoft.com/office/drawing/2010/main" val="0"/>
@@ -14035,6 +15144,8 @@
           </wp:inline>
         </w:drawing>
       </w:r>
+      <w:bookmarkStart w:id="12" w:name="_GoBack"/>
+      <w:bookmarkEnd w:id="12"/>
     </w:p>
     <w:p>
       <w:pPr>
@@ -14387,7 +15498,7 @@
                     </pic:cNvPicPr>
                   </pic:nvPicPr>
                   <pic:blipFill>
-                    <a:blip r:embed="rId15">
+                    <a:blip r:embed="rId16">
                       <a:extLst>
                         <a:ext uri="{28A0092B-C50C-407E-A947-70E740481C1C}">
                           <a14:useLocalDpi xmlns:a14="http://schemas.microsoft.com/office/drawing/2010/main" val="0"/>
@@ -14631,7 +15742,7 @@
                     </pic:cNvPicPr>
                   </pic:nvPicPr>
                   <pic:blipFill>
-                    <a:blip r:embed="rId16">
+                    <a:blip r:embed="rId17">
                       <a:extLst>
                         <a:ext uri="{28A0092B-C50C-407E-A947-70E740481C1C}">
                           <a14:useLocalDpi xmlns:a14="http://schemas.microsoft.com/office/drawing/2010/main" val="0"/>
@@ -15070,7 +16181,7 @@
                     </pic:cNvPicPr>
                   </pic:nvPicPr>
                   <pic:blipFill>
-                    <a:blip r:embed="rId17">
+                    <a:blip r:embed="rId18">
                       <a:extLst>
                         <a:ext uri="{28A0092B-C50C-407E-A947-70E740481C1C}">
                           <a14:useLocalDpi xmlns:a14="http://schemas.microsoft.com/office/drawing/2010/main" val="0"/>
@@ -15230,7 +16341,7 @@
                     </pic:cNvPicPr>
                   </pic:nvPicPr>
                   <pic:blipFill>
-                    <a:blip r:embed="rId18">
+                    <a:blip r:embed="rId19">
                       <a:extLst>
                         <a:ext uri="{28A0092B-C50C-407E-A947-70E740481C1C}">
                           <a14:useLocalDpi xmlns:a14="http://schemas.microsoft.com/office/drawing/2010/main" val="0"/>
@@ -16127,7 +17238,7 @@
                     </pic:cNvPicPr>
                   </pic:nvPicPr>
                   <pic:blipFill>
-                    <a:blip r:embed="rId19">
+                    <a:blip r:embed="rId20">
                       <a:extLst>
                         <a:ext uri="{28A0092B-C50C-407E-A947-70E740481C1C}">
                           <a14:useLocalDpi xmlns:a14="http://schemas.microsoft.com/office/drawing/2010/main" val="0"/>
@@ -17025,7 +18136,7 @@
                     </pic:cNvPicPr>
                   </pic:nvPicPr>
                   <pic:blipFill>
-                    <a:blip r:embed="rId20">
+                    <a:blip r:embed="rId21">
                       <a:extLst>
                         <a:ext uri="{28A0092B-C50C-407E-A947-70E740481C1C}">
                           <a14:useLocalDpi xmlns:a14="http://schemas.microsoft.com/office/drawing/2010/main" val="0"/>
@@ -17183,7 +18294,7 @@
                     </pic:cNvPicPr>
                   </pic:nvPicPr>
                   <pic:blipFill>
-                    <a:blip r:embed="rId21">
+                    <a:blip r:embed="rId22">
                       <a:extLst>
                         <a:ext uri="{28A0092B-C50C-407E-A947-70E740481C1C}">
                           <a14:useLocalDpi xmlns:a14="http://schemas.microsoft.com/office/drawing/2010/main" val="0"/>
@@ -21886,10 +22997,7 @@
         <w:annotationRef/>
       </w:r>
       <w:r>
-        <w:t>Again, you can see I am being inconsistent with myself.</w:t>
-      </w:r>
-      <w:r>
-        <w:t xml:space="preserve"> I changed the present to past tense.</w:t>
+        <w:t>Again, you can see I am being inconsistent with myself. I changed the present to past tense.</w:t>
       </w:r>
     </w:p>
   </w:comment>
@@ -21921,13 +23029,7 @@
         <w:annotationRef/>
       </w:r>
       <w:r>
-        <w:t>Although kind of cliché. So many people abused it since 1966. Try search</w:t>
-      </w:r>
-      <w:r>
-        <w:t>ing</w:t>
-      </w:r>
-      <w:r>
-        <w:t xml:space="preserve"> the good the bad and the ugly in Google scholar and you’ll be surprised. Still, I will keep it.</w:t>
+        <w:t>Although kind of cliché. So many people abused it since 1966. Try searching the good the bad and the ugly in Google scholar and you’ll be surprised. Still, I will keep it.</w:t>
       </w:r>
     </w:p>
   </w:comment>
@@ -23980,7 +25082,7 @@
 </file>
 
 <file path=customXml/itemProps1.xml><?xml version="1.0" encoding="utf-8"?>
-<ds:datastoreItem xmlns:ds="http://schemas.openxmlformats.org/officeDocument/2006/customXml" ds:itemID="{553F706D-DD12-4EB1-AB61-848855D7DA17}">
+<ds:datastoreItem xmlns:ds="http://schemas.openxmlformats.org/officeDocument/2006/customXml" ds:itemID="{AEA6507F-0000-4237-B420-5DF276EF0065}">
   <ds:schemaRefs>
     <ds:schemaRef ds:uri="http://schemas.openxmlformats.org/officeDocument/2006/bibliography"/>
   </ds:schemaRefs>

</xml_diff>